<commit_message>
add capeclib update docx
</commit_message>
<xml_diff>
--- a/Nicola_Balzano_Tesi.docx
+++ b/Nicola_Balzano_Tesi.docx
@@ -12,14 +12,14 @@
           <w:szCs w:val="52"/>
         </w:rPr>
       </w:pPr>
-      <w:bookmarkStart w:id="0" w:name="_Toc31882256"/>
-      <w:bookmarkStart w:id="1" w:name="_Toc31882503"/>
-      <w:bookmarkStart w:id="2" w:name="_Toc31959344"/>
-      <w:bookmarkStart w:id="3" w:name="_Toc22459499"/>
-      <w:bookmarkStart w:id="4" w:name="_Ref22274709"/>
-      <w:bookmarkStart w:id="5" w:name="_Toc127756996"/>
-      <w:bookmarkStart w:id="6" w:name="_Ref34394480"/>
-      <w:bookmarkStart w:id="7" w:name="_Toc156799859"/>
+      <w:bookmarkStart w:id="0" w:name="_Toc156799859"/>
+      <w:bookmarkStart w:id="1" w:name="_Ref34394480"/>
+      <w:bookmarkStart w:id="2" w:name="_Toc127756996"/>
+      <w:bookmarkStart w:id="3" w:name="_Ref22274709"/>
+      <w:bookmarkStart w:id="4" w:name="_Toc22459499"/>
+      <w:bookmarkStart w:id="5" w:name="_Toc31959344"/>
+      <w:bookmarkStart w:id="6" w:name="_Toc31882503"/>
+      <w:bookmarkStart w:id="7" w:name="_Toc31882256"/>
       <w:r>
         <w:rPr>
           <w:rFonts w:ascii="Times New Roman" w:hAnsi="Times New Roman"/>
@@ -4466,7 +4466,21 @@
                 <w:rStyle w:val="Collegamentoipertestuale"/>
                 <w:noProof/>
               </w:rPr>
-              <w:t>Strutturazione package e directory</w:t>
+              <w:t xml:space="preserve">Strutturazione </w:t>
+            </w:r>
+            <w:r>
+              <w:rPr>
+                <w:rStyle w:val="Collegamentoipertestuale"/>
+                <w:noProof/>
+              </w:rPr>
+              <w:t>p</w:t>
+            </w:r>
+            <w:r>
+              <w:rPr>
+                <w:rStyle w:val="Collegamentoipertestuale"/>
+                <w:noProof/>
+              </w:rPr>
+              <w:t>ackage e directory</w:t>
             </w:r>
             <w:r>
               <w:rPr>
@@ -14743,7 +14757,7 @@
       <w:bookmarkStart w:id="133" w:name="_Toc169085240"/>
       <w:r>
         <w:lastRenderedPageBreak/>
-        <w:t>Strutturazione package</w:t>
+        <w:t>Struttura package</w:t>
       </w:r>
       <w:r>
         <w:t xml:space="preserve"> e directory</w:t>
@@ -14904,11 +14918,14 @@
           <w:b/>
           <w:bCs/>
         </w:rPr>
+        <w:t>Resilienza</w:t>
+      </w:r>
+      <w:r>
+        <w:t xml:space="preserve">: I microservizi possono essere progettati per essere più resilienti, in quanto l'isolamento dei servizi riduce il rischio che un </w:t>
+      </w:r>
+      <w:r>
         <w:lastRenderedPageBreak/>
-        <w:t>Resilienza</w:t>
-      </w:r>
-      <w:r>
-        <w:t>: I microservizi possono essere progettati per essere più resilienti, in quanto l'isolamento dei servizi riduce il rischio che un guasto in un componente comprometta l'intera applicazione. In caso di errore in un microservizio, gli altri possono continuare a funzionare normalmente, anche se in certi casi con funzionalità limitate, a meno di duplicazione di essi;</w:t>
+        <w:t>guasto in un componente comprometta l'intera applicazione. In caso di errore in un microservizio, gli altri possono continuare a funzionare normalmente, anche se in certi casi con funzionalità limitate, a meno di duplicazione di essi;</w:t>
       </w:r>
     </w:p>
     <w:p>
@@ -14996,10 +15013,10 @@
         </w:rPr>
         <w:lastRenderedPageBreak/>
         <w:drawing>
-          <wp:inline distT="0" distB="0" distL="0" distR="0" wp14:anchorId="12EA3E9C" wp14:editId="5FC2E7F9">
-            <wp:extent cx="4736703" cy="2200275"/>
+          <wp:inline distT="0" distB="0" distL="0" distR="0" wp14:anchorId="49ADD0CD" wp14:editId="4DD8D8DE">
+            <wp:extent cx="4262507" cy="2615979"/>
             <wp:effectExtent l="0" t="0" r="0" b="0"/>
-            <wp:docPr id="26" name="Immagine 26"/>
+            <wp:docPr id="21" name="Immagine 21"/>
             <wp:cNvGraphicFramePr>
               <a:graphicFrameLocks xmlns:a="http://schemas.openxmlformats.org/drawingml/2006/main" noChangeAspect="1"/>
             </wp:cNvGraphicFramePr>
@@ -15007,7 +15024,7 @@
               <a:graphicData uri="http://schemas.openxmlformats.org/drawingml/2006/picture">
                 <pic:pic xmlns:pic="http://schemas.openxmlformats.org/drawingml/2006/picture">
                   <pic:nvPicPr>
-                    <pic:cNvPr id="0" name="Picture 4"/>
+                    <pic:cNvPr id="0" name="Picture 1"/>
                     <pic:cNvPicPr>
                       <a:picLocks noChangeAspect="1" noChangeArrowheads="1"/>
                     </pic:cNvPicPr>
@@ -15020,13 +15037,13 @@
                         </a:ext>
                       </a:extLst>
                     </a:blip>
-                    <a:srcRect l="5871" t="12794" r="6061" b="14479"/>
+                    <a:srcRect l="10919" t="7025" r="11225" b="8151"/>
                     <a:stretch/>
                   </pic:blipFill>
                   <pic:spPr bwMode="auto">
                     <a:xfrm>
                       <a:off x="0" y="0"/>
-                      <a:ext cx="4740198" cy="2201899"/>
+                      <a:ext cx="4272588" cy="2622166"/>
                     </a:xfrm>
                     <a:prstGeom prst="rect">
                       <a:avLst/>
@@ -15098,23 +15115,23 @@
         <w:t>gptAPI</w:t>
       </w:r>
       <w:r>
-        <w:t xml:space="preserve">. Tuttavia, quest'ultima non verrà implementata come un server Flask collegato a un proxy Nginx, poiché le tecnologie che permettono di mettere in comunicazione una componente con un server Python sono limitate dal massimo di 2048 caratteri per l'URL. Al contrario, </w:t>
+        <w:t>. Tuttavia, quest'ultima non verrà implementata come un server Flask collegato a un proxy Nginx, poiché le tecnologie che permettono di mettere in comunicazione una componente con un server Python sono limitate dal massimo di 2048 caratteri per l'URL. Al contrario, GPT accetta fino</w:t>
+      </w:r>
+      <w:r>
+        <w:t xml:space="preserve"> a 50000 token</w:t>
+      </w:r>
+      <w:r>
+        <w:rPr>
+          <w:rStyle w:val="Rimandonotaapidipagina"/>
+        </w:rPr>
+        <w:footnoteReference w:id="23"/>
+      </w:r>
+      <w:r>
+        <w:t xml:space="preserve"> per i limiti utilizzati nel seguente </w:t>
       </w:r>
       <w:r>
         <w:lastRenderedPageBreak/>
-        <w:t>GPT accetta fino</w:t>
-      </w:r>
-      <w:r>
-        <w:t xml:space="preserve"> a 50000 token</w:t>
-      </w:r>
-      <w:r>
-        <w:rPr>
-          <w:rStyle w:val="Rimandonotaapidipagina"/>
-        </w:rPr>
-        <w:footnoteReference w:id="23"/>
-      </w:r>
-      <w:r>
-        <w:t xml:space="preserve"> per i limiti utilizzati nel seguente studio</w:t>
+        <w:t>studio</w:t>
       </w:r>
       <w:r>
         <w:t>, quindi nel passaggio di parametri al server si potrebbe superare il limite massimo e perdere</w:t>
@@ -15151,10 +15168,33 @@
           <w:b/>
           <w:bCs/>
         </w:rPr>
-        <w:t xml:space="preserve">cvwelib: </w:t>
-      </w:r>
-      <w:r>
-        <w:t>Libreria che permette di cercare ed ottenere le informazioni sulle CVE, CWE e relazioni tra loro, in base a chiavi di ricerca</w:t>
+        <w:t>cvwelib:</w:t>
+      </w:r>
+      <w:r>
+        <w:rPr>
+          <w:b/>
+          <w:bCs/>
+        </w:rPr>
+        <w:t xml:space="preserve"> </w:t>
+      </w:r>
+      <w:r>
+        <w:t>C</w:t>
+      </w:r>
+      <w:r>
+        <w:t>ontainer</w:t>
+      </w:r>
+      <w:r>
+        <w:rPr>
+          <w:b/>
+          <w:bCs/>
+        </w:rPr>
+        <w:t xml:space="preserve"> </w:t>
+      </w:r>
+      <w:r>
+        <w:t>che ospita la l</w:t>
+      </w:r>
+      <w:r>
+        <w:t>ibreria che permette di cercare ed ottenere le informazioni sulle CVE, CWE e relazioni tra loro, in base a chiavi di ricerca</w:t>
       </w:r>
       <w:r>
         <w:t>.</w:t>
@@ -15173,33 +15213,10 @@
           <w:b/>
           <w:bCs/>
         </w:rPr>
-        <w:t>webInterface</w:t>
-      </w:r>
-      <w:r>
-        <w:t xml:space="preserve">: È il container si occupa di fornire l’interfaccia web dell’applicazione, sviluppato in </w:t>
-      </w:r>
-      <w:r>
-        <w:rPr>
-          <w:b/>
-          <w:bCs/>
-        </w:rPr>
-        <w:t>react</w:t>
-      </w:r>
-      <w:r>
-        <w:t xml:space="preserve"> </w:t>
-      </w:r>
-      <w:r>
-        <w:rPr>
-          <w:b/>
-          <w:bCs/>
-        </w:rPr>
-        <w:t xml:space="preserve">js </w:t>
-      </w:r>
-      <w:r>
-        <w:t>con l’ausilio dei framework bootstrap, react-bootstrap e MUI Core</w:t>
-      </w:r>
-      <w:r>
-        <w:t>.</w:t>
+        <w:t>capeclib:</w:t>
+      </w:r>
+      <w:r>
+        <w:t xml:space="preserve"> Container che permette di ottenere le informazioni riguardanti i CAPEC e relazioni con CVE, CWE e tecniche MITRE. </w:t>
       </w:r>
     </w:p>
     <w:p>
@@ -15209,6 +15226,75 @@
           <w:ilvl w:val="0"/>
           <w:numId w:val="38"/>
         </w:numPr>
+      </w:pPr>
+      <w:r>
+        <w:rPr>
+          <w:b/>
+          <w:bCs/>
+        </w:rPr>
+        <w:t>webInterface</w:t>
+      </w:r>
+      <w:r>
+        <w:t xml:space="preserve">: È il container si occupa di fornire l’interfaccia web dell’applicazione, sviluppato in </w:t>
+      </w:r>
+      <w:r>
+        <w:rPr>
+          <w:b/>
+          <w:bCs/>
+        </w:rPr>
+        <w:t>react</w:t>
+      </w:r>
+      <w:r>
+        <w:t xml:space="preserve"> </w:t>
+      </w:r>
+      <w:r>
+        <w:rPr>
+          <w:b/>
+          <w:bCs/>
+        </w:rPr>
+        <w:t xml:space="preserve">js </w:t>
+      </w:r>
+      <w:r>
+        <w:t xml:space="preserve">con l’ausilio dei framework </w:t>
+      </w:r>
+      <w:r>
+        <w:rPr>
+          <w:b/>
+          <w:bCs/>
+        </w:rPr>
+        <w:t>bootstrap</w:t>
+      </w:r>
+      <w:r>
+        <w:t xml:space="preserve">, </w:t>
+      </w:r>
+      <w:r>
+        <w:rPr>
+          <w:b/>
+          <w:bCs/>
+        </w:rPr>
+        <w:t>react-bootstrap</w:t>
+      </w:r>
+      <w:r>
+        <w:t xml:space="preserve"> e </w:t>
+      </w:r>
+      <w:r>
+        <w:rPr>
+          <w:b/>
+          <w:bCs/>
+        </w:rPr>
+        <w:t>MUI Core</w:t>
+      </w:r>
+      <w:r>
+        <w:t>.</w:t>
+      </w:r>
+    </w:p>
+    <w:p>
+      <w:pPr>
+        <w:pStyle w:val="Paragrafoelenco"/>
+        <w:numPr>
+          <w:ilvl w:val="0"/>
+          <w:numId w:val="38"/>
+        </w:numPr>
         <w:rPr>
           <w:b/>
           <w:bCs/>
@@ -15249,21 +15335,18 @@
         <w:t xml:space="preserve"> l'organizzazione di informazioni dettagliate sugli oggetti STIX</w:t>
       </w:r>
       <w:r>
-        <w:t xml:space="preserve"> e la </w:t>
-      </w:r>
+        <w:t xml:space="preserve"> e la ricerca, creazione e salvataggio di relazioni tra le Vulnerabilità</w:t>
+      </w:r>
+      <w:r>
+        <w:t xml:space="preserve"> con le relative TTPs</w:t>
+      </w:r>
+      <w:r>
+        <w:t>.</w:t>
+      </w:r>
+    </w:p>
+    <w:p>
       <w:r>
         <w:lastRenderedPageBreak/>
-        <w:t>ricerca, creazione e salvataggio di relazioni tra le Vulnerabilità</w:t>
-      </w:r>
-      <w:r>
-        <w:t xml:space="preserve"> con le relative TTPs</w:t>
-      </w:r>
-      <w:r>
-        <w:t>.</w:t>
-      </w:r>
-    </w:p>
-    <w:p>
-      <w:r>
         <w:t xml:space="preserve">Il microservizio in questione è interamente sviluppato in </w:t>
       </w:r>
       <w:r>
@@ -15340,6 +15423,16 @@
         <w:t>dataProvider</w:t>
       </w:r>
       <w:r>
+        <w:rPr>
+          <w:b/>
+          <w:bCs/>
+        </w:rPr>
+        <w:t xml:space="preserve"> </w:t>
+      </w:r>
+      <w:r>
+        <w:t>(fugura 10)</w:t>
+      </w:r>
+      <w:r>
         <w:t xml:space="preserve">, il quale ha il compito di definire e gestire i dati relativi ai </w:t>
       </w:r>
       <w:r>
@@ -15385,89 +15478,186 @@
     </w:p>
     <w:p>
       <w:pPr>
-        <w:pStyle w:val="Titolo4"/>
-      </w:pPr>
-      <w:bookmarkStart w:id="137" w:name="_Toc169085244"/>
-      <w:r>
-        <w:t>Singleton</w:t>
-      </w:r>
-      <w:bookmarkEnd w:id="137"/>
-    </w:p>
-    <w:p>
-      <w:r>
-        <w:t xml:space="preserve">Per affrontare la sfida di gestire l'ampio volume di dati in questo studio, si è optato per l'adozione del pattern </w:t>
-      </w:r>
-      <w:r>
-        <w:rPr>
-          <w:b/>
-          <w:bCs/>
-        </w:rPr>
-        <w:t>Singleton</w:t>
-      </w:r>
-      <w:r>
-        <w:t xml:space="preserve"> in diverse classi container. Al fine di implementare questo modello in modo efficiente, si è sviluppata una specifica funzione "</w:t>
-      </w:r>
-      <w:r>
+        <w:jc w:val="center"/>
         <w:rPr>
           <w:i/>
           <w:iCs/>
         </w:rPr>
-        <w:t>singleton</w:t>
-      </w:r>
-      <w:r>
-        <w:t xml:space="preserve">" </w:t>
-      </w:r>
-      <w:r>
-        <w:t>per</w:t>
-      </w:r>
-      <w:r>
-        <w:t xml:space="preserve"> sfrutta</w:t>
-      </w:r>
-      <w:r>
-        <w:t>re</w:t>
-      </w:r>
-      <w:r>
-        <w:t xml:space="preserve"> la potente funzionalità dei decorator in Python </w:t>
-      </w:r>
-      <w:r>
-        <w:t>(</w:t>
-      </w:r>
-      <w:r>
-        <w:t xml:space="preserve">figura </w:t>
-      </w:r>
-      <w:r>
-        <w:t>10</w:t>
-      </w:r>
-      <w:r>
-        <w:t>)</w:t>
-      </w:r>
-      <w:r>
-        <w:t>.</w:t>
-      </w:r>
-    </w:p>
-    <w:p>
-      <w:r>
-        <w:t>Il meccanismo alla base del</w:t>
-      </w:r>
-      <w:r>
-        <w:t>la funzione “</w:t>
+      </w:pPr>
+      <w:r>
+        <w:drawing>
+          <wp:inline distT="0" distB="0" distL="0" distR="0" wp14:anchorId="1B684319" wp14:editId="101A69FB">
+            <wp:extent cx="3035061" cy="2035534"/>
+            <wp:effectExtent l="0" t="0" r="0" b="0"/>
+            <wp:docPr id="38" name="Immagine 38"/>
+            <wp:cNvGraphicFramePr>
+              <a:graphicFrameLocks xmlns:a="http://schemas.openxmlformats.org/drawingml/2006/main" noChangeAspect="1"/>
+            </wp:cNvGraphicFramePr>
+            <a:graphic xmlns:a="http://schemas.openxmlformats.org/drawingml/2006/main">
+              <a:graphicData uri="http://schemas.openxmlformats.org/drawingml/2006/picture">
+                <pic:pic xmlns:pic="http://schemas.openxmlformats.org/drawingml/2006/picture">
+                  <pic:nvPicPr>
+                    <pic:cNvPr id="1" name=""/>
+                    <pic:cNvPicPr/>
+                  </pic:nvPicPr>
+                  <pic:blipFill>
+                    <a:blip r:embed="rId17">
+                      <a:extLst>
+                        <a:ext uri="{BEBA8EAE-BF5A-486C-A8C5-ECC9F3942E4B}">
+                          <a14:imgProps xmlns:a14="http://schemas.microsoft.com/office/drawing/2010/main">
+                            <a14:imgLayer r:embed="rId18">
+                              <a14:imgEffect>
+                                <a14:brightnessContrast bright="20000" contrast="-40000"/>
+                              </a14:imgEffect>
+                            </a14:imgLayer>
+                          </a14:imgProps>
+                        </a:ext>
+                      </a:extLst>
+                    </a:blip>
+                    <a:stretch>
+                      <a:fillRect/>
+                    </a:stretch>
+                  </pic:blipFill>
+                  <pic:spPr>
+                    <a:xfrm>
+                      <a:off x="0" y="0"/>
+                      <a:ext cx="3040905" cy="2039454"/>
+                    </a:xfrm>
+                    <a:prstGeom prst="rect">
+                      <a:avLst/>
+                    </a:prstGeom>
+                  </pic:spPr>
+                </pic:pic>
+              </a:graphicData>
+            </a:graphic>
+          </wp:inline>
+        </w:drawing>
+      </w:r>
+      <w:r>
+        <w:br/>
+        <w:t xml:space="preserve">Figura 10: </w:t>
+      </w:r>
+      <w:r>
+        <w:t xml:space="preserve">Struttura </w:t>
+      </w:r>
+      <w:r>
+        <w:t xml:space="preserve">package </w:t>
+      </w:r>
+      <w:r>
+        <w:br/>
       </w:r>
       <w:r>
         <w:rPr>
           <w:i/>
           <w:iCs/>
         </w:rPr>
+        <w:t>/stix&amp;vulnerability</w:t>
+      </w:r>
+      <w:r>
+        <w:rPr>
+          <w:i/>
+          <w:iCs/>
+        </w:rPr>
+        <w:t>/src/</w:t>
+      </w:r>
+      <w:r>
+        <w:rPr>
+          <w:i/>
+          <w:iCs/>
+        </w:rPr>
+        <w:t>dataProvider</w:t>
+      </w:r>
+    </w:p>
+    <w:p>
+      <w:pPr>
+        <w:jc w:val="center"/>
+      </w:pPr>
+    </w:p>
+    <w:p>
+      <w:pPr>
+        <w:pStyle w:val="Titolo4"/>
+      </w:pPr>
+      <w:bookmarkStart w:id="137" w:name="_Toc169085244"/>
+      <w:r>
+        <w:lastRenderedPageBreak/>
+        <w:t>Singleton</w:t>
+      </w:r>
+      <w:bookmarkEnd w:id="137"/>
+    </w:p>
+    <w:p>
+      <w:r>
+        <w:t xml:space="preserve">Per affrontare la sfida di gestire l'ampio volume di dati in questo studio, si è optato per l'adozione del pattern </w:t>
+      </w:r>
+      <w:r>
+        <w:rPr>
+          <w:b/>
+          <w:bCs/>
+        </w:rPr>
+        <w:t>Singleton</w:t>
+      </w:r>
+      <w:r>
+        <w:t xml:space="preserve"> in diverse classi container. Al fine di implementare questo modello in modo efficiente, si è sviluppata una specifica funzione "</w:t>
+      </w:r>
+      <w:r>
+        <w:rPr>
+          <w:i/>
+          <w:iCs/>
+        </w:rPr>
         <w:t>singleton</w:t>
       </w:r>
       <w:r>
+        <w:t xml:space="preserve">" </w:t>
+      </w:r>
+      <w:r>
+        <w:t>per</w:t>
+      </w:r>
+      <w:r>
+        <w:t xml:space="preserve"> sfrutta</w:t>
+      </w:r>
+      <w:r>
+        <w:t>re</w:t>
+      </w:r>
+      <w:r>
+        <w:t xml:space="preserve"> la potente funzionalità dei decorator in Python </w:t>
+      </w:r>
+      <w:r>
+        <w:t>(</w:t>
+      </w:r>
+      <w:r>
+        <w:t xml:space="preserve">figura </w:t>
+      </w:r>
+      <w:r>
+        <w:t>1</w:t>
+      </w:r>
+      <w:r>
+        <w:t>1</w:t>
+      </w:r>
+      <w:r>
+        <w:t>)</w:t>
+      </w:r>
+      <w:r>
+        <w:t>.</w:t>
+      </w:r>
+    </w:p>
+    <w:p>
+      <w:r>
+        <w:t>Il meccanismo alla base del</w:t>
+      </w:r>
+      <w:r>
+        <w:t>la funzione “</w:t>
+      </w:r>
+      <w:r>
+        <w:rPr>
+          <w:i/>
+          <w:iCs/>
+        </w:rPr>
+        <w:t>singleton</w:t>
+      </w:r>
+      <w:r>
         <w:t xml:space="preserve">” </w:t>
       </w:r>
       <w:r>
-        <w:t xml:space="preserve">prevede l'utilizzo di un dizionario per tracciare le istanze delle classi. </w:t>
-      </w:r>
-      <w:r>
-        <w:lastRenderedPageBreak/>
-        <w:t>Quando il costruttore di una classe decorata viene invocato per la prima volta, l'istanza viene creata normalmente e memorizzata in questo dizionario. Qualsiasi tentativo successivo di istanziare nuovamente la classe comporterà il recupero dell'istanza esistente dal dizionario, anziché la creazione di una nuova istanza.</w:t>
+        <w:t>prevede l'utilizzo di un dizionario per tracciare le istanze delle classi. Quando il costruttore di una classe decorata viene invocato per la prima volta, l'istanza viene creata normalmente e memorizzata in questo dizionario. Qualsiasi tentativo successivo di istanziare nuovamente la classe comporterà il recupero dell'istanza esistente dal dizionario, anziché la creazione di una nuova istanza.</w:t>
       </w:r>
     </w:p>
     <w:p>
@@ -15494,7 +15684,7 @@
                     <pic:cNvPicPr/>
                   </pic:nvPicPr>
                   <pic:blipFill>
-                    <a:blip r:embed="rId17"/>
+                    <a:blip r:embed="rId19"/>
                     <a:stretch>
                       <a:fillRect/>
                     </a:stretch>
@@ -15519,7 +15709,10 @@
         <w:t xml:space="preserve">Figura </w:t>
       </w:r>
       <w:r>
-        <w:t>10</w:t>
+        <w:t>1</w:t>
+      </w:r>
+      <w:r>
+        <w:t>1</w:t>
       </w:r>
       <w:r>
         <w:t xml:space="preserve">: </w:t>
@@ -15537,6 +15730,7 @@
       </w:pPr>
       <w:bookmarkStart w:id="138" w:name="_Toc169085245"/>
       <w:r>
+        <w:lastRenderedPageBreak/>
         <w:t xml:space="preserve">Interfaccia per </w:t>
       </w:r>
       <w:r>
@@ -15576,7 +15770,7 @@
         <w:t>1</w:t>
       </w:r>
       <w:r>
-        <w:t>1</w:t>
+        <w:t>2</w:t>
       </w:r>
       <w:r>
         <w:t>)</w:t>
@@ -15667,147 +15861,11 @@
         </w:rPr>
       </w:pPr>
       <w:r>
-        <w:rPr>
-          <w:noProof/>
-        </w:rPr>
-        <w:lastRenderedPageBreak/>
         <w:drawing>
-          <wp:inline distT="0" distB="0" distL="0" distR="0" wp14:anchorId="42C29955" wp14:editId="57202D40">
-            <wp:extent cx="2362530" cy="1857634"/>
+          <wp:inline distT="0" distB="0" distL="0" distR="0" wp14:anchorId="698A24D8" wp14:editId="40056E0B">
+            <wp:extent cx="2838615" cy="1842747"/>
             <wp:effectExtent l="0" t="0" r="0" b="0"/>
-            <wp:docPr id="19" name="Immagine 19"/>
-            <wp:cNvGraphicFramePr>
-              <a:graphicFrameLocks xmlns:a="http://schemas.openxmlformats.org/drawingml/2006/main" noChangeAspect="1"/>
-            </wp:cNvGraphicFramePr>
-            <a:graphic xmlns:a="http://schemas.openxmlformats.org/drawingml/2006/main">
-              <a:graphicData uri="http://schemas.openxmlformats.org/drawingml/2006/picture">
-                <pic:pic xmlns:pic="http://schemas.openxmlformats.org/drawingml/2006/picture">
-                  <pic:nvPicPr>
-                    <pic:cNvPr id="1" name=""/>
-                    <pic:cNvPicPr/>
-                  </pic:nvPicPr>
-                  <pic:blipFill>
-                    <a:blip r:embed="rId18">
-                      <a:extLst>
-                        <a:ext uri="{BEBA8EAE-BF5A-486C-A8C5-ECC9F3942E4B}">
-                          <a14:imgProps xmlns:a14="http://schemas.microsoft.com/office/drawing/2010/main">
-                            <a14:imgLayer r:embed="rId19">
-                              <a14:imgEffect>
-                                <a14:brightnessContrast bright="20000" contrast="-40000"/>
-                              </a14:imgEffect>
-                            </a14:imgLayer>
-                          </a14:imgProps>
-                        </a:ext>
-                      </a:extLst>
-                    </a:blip>
-                    <a:stretch>
-                      <a:fillRect/>
-                    </a:stretch>
-                  </pic:blipFill>
-                  <pic:spPr>
-                    <a:xfrm>
-                      <a:off x="0" y="0"/>
-                      <a:ext cx="2362530" cy="1857634"/>
-                    </a:xfrm>
-                    <a:prstGeom prst="rect">
-                      <a:avLst/>
-                    </a:prstGeom>
-                  </pic:spPr>
-                </pic:pic>
-              </a:graphicData>
-            </a:graphic>
-          </wp:inline>
-        </w:drawing>
-      </w:r>
-      <w:r>
-        <w:br/>
-        <w:t xml:space="preserve">Figura </w:t>
-      </w:r>
-      <w:r>
-        <w:t>1</w:t>
-      </w:r>
-      <w:r>
-        <w:t>1</w:t>
-      </w:r>
-      <w:r>
-        <w:t xml:space="preserve">: Strutturazione package </w:t>
-      </w:r>
-      <w:r>
-        <w:br/>
-      </w:r>
-      <w:r>
-        <w:rPr>
-          <w:i/>
-          <w:iCs/>
-        </w:rPr>
-        <w:t>/stix&amp;vulnerability</w:t>
-      </w:r>
-      <w:r>
-        <w:rPr>
-          <w:i/>
-          <w:iCs/>
-        </w:rPr>
-        <w:t>/src/</w:t>
-      </w:r>
-      <w:r>
-        <w:rPr>
-          <w:i/>
-          <w:iCs/>
-        </w:rPr>
-        <w:t>dataProvider</w:t>
-      </w:r>
-      <w:r>
-        <w:rPr>
-          <w:i/>
-          <w:iCs/>
-        </w:rPr>
-        <w:t xml:space="preserve"> </w:t>
-      </w:r>
-      <w:r>
-        <w:rPr>
-          <w:i/>
-          <w:iCs/>
-        </w:rPr>
-        <w:t>/</w:t>
-      </w:r>
-      <w:r>
-        <w:rPr>
-          <w:i/>
-          <w:iCs/>
-        </w:rPr>
-        <w:t>InterfaceTo</w:t>
-      </w:r>
-      <w:r>
-        <w:rPr>
-          <w:i/>
-          <w:iCs/>
-        </w:rPr>
-        <w:t>CTI</w:t>
-      </w:r>
-    </w:p>
-    <w:p>
-      <w:pPr>
-        <w:pStyle w:val="Titolo5"/>
-      </w:pPr>
-      <w:r>
-        <w:t>Files</w:t>
-      </w:r>
-    </w:p>
-    <w:p>
-      <w:r>
-        <w:t xml:space="preserve">Il package files contiene l’intero database utilizzato per ottenere gli STIX objects e le relazioni di questi con le vulnerabilità (figura 12). Questo database è fondamentale per il funzionamento del sistema, poiché include tutte le informazioni necessarie per correlare gli oggetti STIX con le varie minacce e vulnerabilità. </w:t>
-      </w:r>
-    </w:p>
-    <w:p>
-      <w:pPr>
-        <w:jc w:val="center"/>
-      </w:pPr>
-      <w:r>
-        <w:drawing>
-          <wp:inline distT="0" distB="0" distL="0" distR="0" wp14:anchorId="1604E4AC" wp14:editId="7CFFCD07">
-            <wp:extent cx="2667372" cy="2324424"/>
-            <wp:effectExtent l="0" t="0" r="0" b="0"/>
-            <wp:docPr id="16" name="Immagine 16"/>
+            <wp:docPr id="35" name="Immagine 35"/>
             <wp:cNvGraphicFramePr>
               <a:graphicFrameLocks xmlns:a="http://schemas.openxmlformats.org/drawingml/2006/main" noChangeAspect="1"/>
             </wp:cNvGraphicFramePr>
@@ -15839,7 +15897,7 @@
                   <pic:spPr>
                     <a:xfrm>
                       <a:off x="0" y="0"/>
-                      <a:ext cx="2667372" cy="2324424"/>
+                      <a:ext cx="2845333" cy="1847108"/>
                     </a:xfrm>
                     <a:prstGeom prst="rect">
                       <a:avLst/>
@@ -15853,7 +15911,10 @@
       </w:r>
       <w:r>
         <w:br/>
-        <w:t>Figura 1</w:t>
+        <w:t xml:space="preserve">Figura </w:t>
+      </w:r>
+      <w:r>
+        <w:t>1</w:t>
       </w:r>
       <w:r>
         <w:t>2</w:t>
@@ -15862,10 +15923,10 @@
         <w:t xml:space="preserve">: </w:t>
       </w:r>
       <w:r>
-        <w:t>File per salvare ed ottenere i dati</w:t>
-      </w:r>
-      <w:r>
-        <w:t xml:space="preserve"> </w:t>
+        <w:t xml:space="preserve">Struttura </w:t>
+      </w:r>
+      <w:r>
+        <w:t xml:space="preserve">package </w:t>
       </w:r>
       <w:r>
         <w:br/>
@@ -15896,28 +15957,28 @@
           <w:i/>
           <w:iCs/>
         </w:rPr>
-        <w:t xml:space="preserve"> /InterfaceTo</w:t>
+        <w:t xml:space="preserve"> </w:t>
       </w:r>
       <w:r>
         <w:rPr>
           <w:i/>
           <w:iCs/>
         </w:rPr>
-        <w:t>CTI</w:t>
+        <w:t>/</w:t>
       </w:r>
       <w:r>
         <w:rPr>
           <w:i/>
           <w:iCs/>
         </w:rPr>
-        <w:t>/</w:t>
+        <w:t>InterfaceTo</w:t>
       </w:r>
       <w:r>
         <w:rPr>
           <w:i/>
           <w:iCs/>
         </w:rPr>
-        <w:t>files</w:t>
+        <w:t>CTI</w:t>
       </w:r>
     </w:p>
     <w:p>
@@ -15925,204 +15986,31 @@
         <w:pStyle w:val="Titolo5"/>
       </w:pPr>
       <w:r>
+        <w:t>Files</w:t>
+      </w:r>
+    </w:p>
+    <w:p>
+      <w:r>
+        <w:t>Il package files contiene l’intero database utilizzato per ottenere gli STIX objects e le relazioni di questi con le vulnerabilità (figura 1</w:t>
+      </w:r>
+      <w:r>
+        <w:t>3</w:t>
+      </w:r>
+      <w:r>
+        <w:t xml:space="preserve">). Questo database è fondamentale per il funzionamento del sistema, poiché include tutte le informazioni necessarie per correlare gli oggetti STIX con le varie minacce e vulnerabilità. </w:t>
+      </w:r>
+    </w:p>
+    <w:p>
+      <w:pPr>
+        <w:jc w:val="center"/>
+      </w:pPr>
+      <w:r>
         <w:lastRenderedPageBreak/>
-        <w:t>Fetch Data</w:t>
-      </w:r>
-    </w:p>
-    <w:p>
-      <w:r>
-        <w:t xml:space="preserve">Si tratta di un </w:t>
-      </w:r>
-      <w:r>
-        <w:rPr>
-          <w:b/>
-          <w:bCs/>
-        </w:rPr>
-        <w:t>modulo</w:t>
-      </w:r>
-      <w:r>
-        <w:t xml:space="preserve"> </w:t>
-      </w:r>
-      <w:r>
-        <w:rPr>
-          <w:b/>
-          <w:bCs/>
-        </w:rPr>
-        <w:t>funzionale</w:t>
-      </w:r>
-      <w:r>
-        <w:t xml:space="preserve"> integrato nel sistema che è preposto alla </w:t>
-      </w:r>
-      <w:r>
-        <w:rPr>
-          <w:b/>
-          <w:bCs/>
-        </w:rPr>
-        <w:t>verifica</w:t>
-      </w:r>
-      <w:r>
-        <w:t xml:space="preserve"> dell'attualità </w:t>
-      </w:r>
-      <w:r>
-        <w:rPr>
-          <w:b/>
-          <w:bCs/>
-        </w:rPr>
-        <w:t>dei dati</w:t>
-      </w:r>
-      <w:r>
-        <w:t xml:space="preserve"> conservati nella sottocartella "</w:t>
-      </w:r>
-      <w:r>
-        <w:rPr>
-          <w:i/>
-          <w:iCs/>
-        </w:rPr>
-        <w:t>files</w:t>
-      </w:r>
-      <w:r>
-        <w:t>". Questa verifica procede attraverso il confronto del codice hash dell'ultima commit realizzata sul branch principale del repository GitHub, da cui i dati originano, con il codice hash memorizzato al momento del download nel file “</w:t>
-      </w:r>
-      <w:r>
-        <w:rPr>
-          <w:i/>
-          <w:iCs/>
-        </w:rPr>
-        <w:t>local-hashes</w:t>
-      </w:r>
-      <w:r>
-        <w:t>”, per ogni sorgente di dati.</w:t>
-      </w:r>
-    </w:p>
-    <w:p>
-      <w:r>
-        <w:t>Nel caso in cui il dispositivo in uso non disponga di una connessione Internet, il software rimarrà operativo purché i dati siano stati precedentemente scaricati almeno una volta.</w:t>
-      </w:r>
-    </w:p>
-    <w:p>
-      <w:pPr>
-        <w:pStyle w:val="Titolo5"/>
-      </w:pPr>
-      <w:r>
-        <w:t>Mitre Atlas Data</w:t>
-      </w:r>
-    </w:p>
-    <w:p>
-      <w:r>
-        <w:t xml:space="preserve">Il package </w:t>
-      </w:r>
-      <w:r>
-        <w:rPr>
-          <w:i/>
-          <w:iCs/>
-        </w:rPr>
-        <w:t xml:space="preserve">mitreAtlasData </w:t>
-      </w:r>
-      <w:r>
-        <w:t>(figura 1</w:t>
-      </w:r>
-      <w:r>
-        <w:t>3</w:t>
-      </w:r>
-      <w:r>
-        <w:t>)</w:t>
-      </w:r>
-      <w:r>
-        <w:rPr>
-          <w:i/>
-          <w:iCs/>
-        </w:rPr>
-        <w:t xml:space="preserve"> </w:t>
-      </w:r>
-      <w:r>
-        <w:t>è</w:t>
-      </w:r>
-      <w:r>
-        <w:t xml:space="preserve"> </w:t>
-      </w:r>
-      <w:r>
-        <w:t xml:space="preserve">un insieme di moduli, il cui accesso esterno è regolato della </w:t>
-      </w:r>
-      <w:r>
-        <w:t>classe</w:t>
-      </w:r>
-      <w:r>
-        <w:t xml:space="preserve"> </w:t>
-      </w:r>
-      <w:r>
-        <w:t>progettata specificamente per estrarre e rendere disponibili i dati contenuti nel file "</w:t>
-      </w:r>
-      <w:r>
-        <w:rPr>
-          <w:i/>
-          <w:iCs/>
-        </w:rPr>
-        <w:t>atlas.json</w:t>
-      </w:r>
-      <w:r>
-        <w:t xml:space="preserve">", consentendo la loro manipolazione in tempo reale. Questa classe è stata sviluppata su misura per questo sistema, ispirandosi alla struttura e alla funzionalità della classe preesistente </w:t>
-      </w:r>
-      <w:r>
-        <w:rPr>
-          <w:b/>
-          <w:bCs/>
-        </w:rPr>
-        <w:t>MitreAttackData</w:t>
-      </w:r>
-      <w:r>
-        <w:t xml:space="preserve">. L'obiettivo era garantire che i dati ottenuti fossero in un formato </w:t>
-      </w:r>
-      <w:r>
-        <w:t>STIX, uniforme e</w:t>
-      </w:r>
-      <w:r>
-        <w:t xml:space="preserve"> compatibile</w:t>
-      </w:r>
-      <w:r>
-        <w:t xml:space="preserve"> al framework ATT&amp;CK</w:t>
-      </w:r>
-      <w:r>
-        <w:t xml:space="preserve"> facilitando così l'integrazione e la manipolazione efficace delle informazioni durante l'esecuzione del programma</w:t>
-      </w:r>
-      <w:r>
-        <w:t>.</w:t>
-      </w:r>
-    </w:p>
-    <w:p>
-      <w:r>
-        <w:lastRenderedPageBreak/>
-        <w:t>La classe in oggetto interagisce con degli oggetti</w:t>
-      </w:r>
-      <w:r>
-        <w:t xml:space="preserve"> presenti nel sub-package</w:t>
-      </w:r>
-      <w:r>
-        <w:t xml:space="preserve"> </w:t>
-      </w:r>
-      <w:r>
-        <w:rPr>
-          <w:i/>
-          <w:iCs/>
-        </w:rPr>
-        <w:t>container</w:t>
-      </w:r>
-      <w:r>
-        <w:t>, specificamente istanze singleton di classi progettate per recuperare i dati dai file JSON. Questi container fungono da intermediari dedicati all'acquisizione e alla gestione delle informazioni, diminuendo le richieste di lettura del file.</w:t>
-      </w:r>
-    </w:p>
-    <w:p>
-      <w:pPr>
-        <w:jc w:val="center"/>
-      </w:pPr>
-      <w:r>
-        <w:rPr>
-          <w:noProof/>
-        </w:rPr>
         <w:drawing>
-          <wp:inline distT="0" distB="0" distL="0" distR="0" wp14:anchorId="08069F8A" wp14:editId="2727F373">
-            <wp:extent cx="2573867" cy="1676400"/>
+          <wp:inline distT="0" distB="0" distL="0" distR="0" wp14:anchorId="30042100" wp14:editId="2360B80B">
+            <wp:extent cx="2655736" cy="2072597"/>
             <wp:effectExtent l="0" t="0" r="0" b="0"/>
-            <wp:docPr id="20" name="Immagine 20"/>
+            <wp:docPr id="24" name="Immagine 24"/>
             <wp:cNvGraphicFramePr>
               <a:graphicFrameLocks xmlns:a="http://schemas.openxmlformats.org/drawingml/2006/main" noChangeAspect="1"/>
             </wp:cNvGraphicFramePr>
@@ -16154,7 +16042,7 @@
                   <pic:spPr>
                     <a:xfrm>
                       <a:off x="0" y="0"/>
-                      <a:ext cx="2578050" cy="1679125"/>
+                      <a:ext cx="2661097" cy="2076781"/>
                     </a:xfrm>
                     <a:prstGeom prst="rect">
                       <a:avLst/>
@@ -16168,53 +16056,57 @@
       </w:r>
       <w:r>
         <w:br/>
-      </w:r>
-      <w:r>
         <w:t>Figura 1</w:t>
       </w:r>
       <w:r>
         <w:t>3</w:t>
       </w:r>
       <w:r>
-        <w:t>:</w:t>
+        <w:t xml:space="preserve">: </w:t>
+      </w:r>
+      <w:r>
+        <w:t>File per salvare ed ottenere i dati</w:t>
+      </w:r>
+      <w:r>
+        <w:t xml:space="preserve"> </w:t>
+      </w:r>
+      <w:r>
+        <w:br/>
       </w:r>
       <w:r>
         <w:rPr>
           <w:i/>
           <w:iCs/>
         </w:rPr>
-        <w:t xml:space="preserve"> </w:t>
-      </w:r>
-      <w:r>
-        <w:t>Strutturazione package</w:t>
+        <w:t>/stix&amp;vulnerability</w:t>
       </w:r>
       <w:r>
         <w:rPr>
           <w:i/>
           <w:iCs/>
         </w:rPr>
-        <w:br/>
+        <w:t>/src/</w:t>
       </w:r>
       <w:r>
         <w:rPr>
           <w:i/>
           <w:iCs/>
         </w:rPr>
-        <w:t>/stix&amp;vulnerability</w:t>
+        <w:t>dataProvider</w:t>
       </w:r>
       <w:r>
         <w:rPr>
           <w:i/>
           <w:iCs/>
         </w:rPr>
-        <w:t>/src/</w:t>
+        <w:t xml:space="preserve"> /InterfaceTo</w:t>
       </w:r>
       <w:r>
         <w:rPr>
           <w:i/>
           <w:iCs/>
         </w:rPr>
-        <w:t>dataProvider</w:t>
+        <w:t>CTI</w:t>
       </w:r>
       <w:r>
         <w:rPr>
@@ -16228,21 +16120,85 @@
           <w:i/>
           <w:iCs/>
         </w:rPr>
-        <w:t>interfaceToCTI</w:t>
+        <w:t>files</w:t>
+      </w:r>
+    </w:p>
+    <w:p>
+      <w:pPr>
+        <w:pStyle w:val="Titolo5"/>
+      </w:pPr>
+      <w:r>
+        <w:t>Fetch Data</w:t>
+      </w:r>
+    </w:p>
+    <w:p>
+      <w:r>
+        <w:t xml:space="preserve">Si tratta di un </w:t>
+      </w:r>
+      <w:r>
+        <w:rPr>
+          <w:b/>
+          <w:bCs/>
+        </w:rPr>
+        <w:t>modulo</w:t>
+      </w:r>
+      <w:r>
+        <w:t xml:space="preserve"> </w:t>
+      </w:r>
+      <w:r>
+        <w:rPr>
+          <w:b/>
+          <w:bCs/>
+        </w:rPr>
+        <w:t>funzionale</w:t>
+      </w:r>
+      <w:r>
+        <w:t xml:space="preserve"> integrato nel sistema che è preposto alla </w:t>
+      </w:r>
+      <w:r>
+        <w:rPr>
+          <w:b/>
+          <w:bCs/>
+        </w:rPr>
+        <w:t>verifica</w:t>
+      </w:r>
+      <w:r>
+        <w:t xml:space="preserve"> dell'attualità </w:t>
+      </w:r>
+      <w:r>
+        <w:rPr>
+          <w:b/>
+          <w:bCs/>
+        </w:rPr>
+        <w:t>dei dati</w:t>
+      </w:r>
+      <w:r>
+        <w:t xml:space="preserve"> conservati nella sottocartella "</w:t>
       </w:r>
       <w:r>
         <w:rPr>
           <w:i/>
           <w:iCs/>
         </w:rPr>
-        <w:t>/</w:t>
+        <w:t>files</w:t>
+      </w:r>
+      <w:r>
+        <w:t>". Questa verifica procede attraverso il confronto del codice hash dell'ultima commit realizzata sul branch principale del repository GitHub, da cui i dati originano, con il codice hash memorizzato al momento del download nel file “</w:t>
       </w:r>
       <w:r>
         <w:rPr>
           <w:i/>
           <w:iCs/>
         </w:rPr>
-        <w:t>mitreAtlasData</w:t>
+        <w:t>local-hashes</w:t>
+      </w:r>
+      <w:r>
+        <w:t>”, per ogni sorgente di dati.</w:t>
+      </w:r>
+    </w:p>
+    <w:p>
+      <w:r>
+        <w:t>Nel caso in cui il dispositivo in uso non disponga di una connessione Internet, il software rimarrà operativo purché i dati siano stati precedentemente scaricati almeno una volta.</w:t>
       </w:r>
     </w:p>
     <w:p>
@@ -16250,43 +16206,128 @@
         <w:pStyle w:val="Titolo5"/>
       </w:pPr>
       <w:r>
-        <w:t>CAPEC Data</w:t>
-      </w:r>
-    </w:p>
-    <w:p>
-      <w:r>
-        <w:t>Il package in questione contiene un’unica classe singleton che ha il compito di recuperare i dati riguardanti i CAPECs e la correlazione di questi con le CWEs e i MITRE attack patterns</w:t>
-      </w:r>
-      <w:r>
-        <w:t xml:space="preserve">. Questa classe è progettata per incapsulare l'accesso a tali informazioni, </w:t>
-      </w:r>
-      <w:r>
-        <w:t>al fine di recuperare la mappatura esistente tra l</w:t>
-      </w:r>
-      <w:r>
-        <w:t>a</w:t>
-      </w:r>
-      <w:r>
-        <w:t xml:space="preserve"> vulnerabiltà data in input e le TTPs del framework ATT&amp;CK.</w:t>
-      </w:r>
-    </w:p>
-    <w:p>
-      <w:pPr>
-        <w:jc w:val="center"/>
+        <w:t>Mitre Atlas Data</w:t>
+      </w:r>
+    </w:p>
+    <w:p>
+      <w:r>
+        <w:t xml:space="preserve">Il package </w:t>
+      </w:r>
+      <w:r>
         <w:rPr>
           <w:i/>
           <w:iCs/>
         </w:rPr>
+        <w:t xml:space="preserve">mitreAtlasData </w:t>
+      </w:r>
+      <w:r>
+        <w:t>(figura 1</w:t>
+      </w:r>
+      <w:r>
+        <w:t>4</w:t>
+      </w:r>
+      <w:r>
+        <w:t>)</w:t>
+      </w:r>
+      <w:r>
+        <w:rPr>
+          <w:i/>
+          <w:iCs/>
+        </w:rPr>
+        <w:t xml:space="preserve"> </w:t>
+      </w:r>
+      <w:r>
+        <w:t>è</w:t>
+      </w:r>
+      <w:r>
+        <w:t xml:space="preserve"> </w:t>
+      </w:r>
+      <w:r>
+        <w:t xml:space="preserve">un insieme di moduli, il cui accesso esterno è regolato della </w:t>
+      </w:r>
+      <w:r>
+        <w:t>classe</w:t>
+      </w:r>
+      <w:r>
+        <w:t xml:space="preserve"> </w:t>
+      </w:r>
+      <w:r>
+        <w:t xml:space="preserve">progettata specificamente per estrarre e rendere disponibili i dati contenuti nel file </w:t>
+      </w:r>
+      <w:r>
+        <w:lastRenderedPageBreak/>
+        <w:t>"</w:t>
+      </w:r>
+      <w:r>
+        <w:rPr>
+          <w:i/>
+          <w:iCs/>
+        </w:rPr>
+        <w:t>atlas.json</w:t>
+      </w:r>
+      <w:r>
+        <w:t xml:space="preserve">", consentendo la loro manipolazione in tempo reale. Questa classe è stata sviluppata su misura per questo sistema, ispirandosi alla struttura e alla funzionalità della classe preesistente </w:t>
+      </w:r>
+      <w:r>
+        <w:rPr>
+          <w:b/>
+          <w:bCs/>
+        </w:rPr>
+        <w:t>MitreAttackData</w:t>
+      </w:r>
+      <w:r>
+        <w:t xml:space="preserve">. L'obiettivo era garantire che i dati ottenuti fossero in un formato </w:t>
+      </w:r>
+      <w:r>
+        <w:t>STIX, uniforme e</w:t>
+      </w:r>
+      <w:r>
+        <w:t xml:space="preserve"> compatibile</w:t>
+      </w:r>
+      <w:r>
+        <w:t xml:space="preserve"> al framework ATT&amp;CK</w:t>
+      </w:r>
+      <w:r>
+        <w:t xml:space="preserve"> facilitando così l'integrazione e la manipolazione efficace delle informazioni durante l'esecuzione del programma</w:t>
+      </w:r>
+      <w:r>
+        <w:t>.</w:t>
+      </w:r>
+    </w:p>
+    <w:p>
+      <w:r>
+        <w:t>La classe in oggetto interagisce con degli oggetti</w:t>
+      </w:r>
+      <w:r>
+        <w:t xml:space="preserve"> presenti nel sub-package</w:t>
+      </w:r>
+      <w:r>
+        <w:t xml:space="preserve"> </w:t>
+      </w:r>
+      <w:r>
+        <w:rPr>
+          <w:i/>
+          <w:iCs/>
+        </w:rPr>
+        <w:t>container</w:t>
+      </w:r>
+      <w:r>
+        <w:t>, specificamente istanze singleton di classi progettate per recuperare i dati dai file JSON. Questi container fungono da intermediari dedicati all'acquisizione e alla gestione delle informazioni, diminuendo le richieste di lettura del file.</w:t>
+      </w:r>
+    </w:p>
+    <w:p>
+      <w:pPr>
+        <w:jc w:val="center"/>
       </w:pPr>
       <w:r>
         <w:rPr>
           <w:noProof/>
         </w:rPr>
         <w:drawing>
-          <wp:inline distT="0" distB="0" distL="0" distR="0" wp14:anchorId="5228DD7C" wp14:editId="172A8A44">
-            <wp:extent cx="1743318" cy="400106"/>
+          <wp:inline distT="0" distB="0" distL="0" distR="0" wp14:anchorId="08069F8A" wp14:editId="2727F373">
+            <wp:extent cx="2573867" cy="1676400"/>
             <wp:effectExtent l="0" t="0" r="0" b="0"/>
-            <wp:docPr id="30" name="Immagine 30"/>
+            <wp:docPr id="20" name="Immagine 20"/>
             <wp:cNvGraphicFramePr>
               <a:graphicFrameLocks xmlns:a="http://schemas.openxmlformats.org/drawingml/2006/main" noChangeAspect="1"/>
             </wp:cNvGraphicFramePr>
@@ -16318,7 +16359,7 @@
                   <pic:spPr>
                     <a:xfrm>
                       <a:off x="0" y="0"/>
-                      <a:ext cx="1743318" cy="400106"/>
+                      <a:ext cx="2578050" cy="1679125"/>
                     </a:xfrm>
                     <a:prstGeom prst="rect">
                       <a:avLst/>
@@ -16332,51 +16373,56 @@
       </w:r>
       <w:r>
         <w:br/>
-        <w:t xml:space="preserve">Figura </w:t>
-      </w:r>
-      <w:r>
-        <w:t>14</w:t>
-      </w:r>
-      <w:r>
-        <w:t xml:space="preserve">: </w:t>
-      </w:r>
-      <w:r>
-        <w:t xml:space="preserve">Struttura del package </w:t>
+      </w:r>
+      <w:r>
+        <w:t>Figura 1</w:t>
+      </w:r>
+      <w:r>
+        <w:t>4</w:t>
+      </w:r>
+      <w:r>
+        <w:t>:</w:t>
       </w:r>
       <w:r>
         <w:rPr>
           <w:i/>
           <w:iCs/>
         </w:rPr>
-        <w:t>/stix&amp;vulnerability</w:t>
+        <w:t xml:space="preserve"> </w:t>
+      </w:r>
+      <w:r>
+        <w:t xml:space="preserve">Struttura </w:t>
+      </w:r>
+      <w:r>
+        <w:t>package</w:t>
       </w:r>
       <w:r>
         <w:rPr>
           <w:i/>
           <w:iCs/>
         </w:rPr>
-        <w:t>/src/</w:t>
+        <w:br/>
       </w:r>
       <w:r>
         <w:rPr>
           <w:i/>
           <w:iCs/>
         </w:rPr>
-        <w:t>dataProvider</w:t>
+        <w:t>/stix&amp;vulnerability</w:t>
       </w:r>
       <w:r>
         <w:rPr>
           <w:i/>
           <w:iCs/>
         </w:rPr>
-        <w:t>/InterfaceTo</w:t>
+        <w:t>/src/</w:t>
       </w:r>
       <w:r>
         <w:rPr>
           <w:i/>
           <w:iCs/>
         </w:rPr>
-        <w:t>CTI</w:t>
+        <w:t>dataProvider</w:t>
       </w:r>
       <w:r>
         <w:rPr>
@@ -16390,34 +16436,51 @@
           <w:i/>
           <w:iCs/>
         </w:rPr>
-        <w:t>capecData</w:t>
-      </w:r>
-    </w:p>
-    <w:p>
-      <w:pPr>
-        <w:pStyle w:val="Titolo5"/>
-      </w:pPr>
-      <w:r>
-        <w:lastRenderedPageBreak/>
-        <w:t>MAPPING EXPLORER Data</w:t>
-      </w:r>
-    </w:p>
-    <w:p>
-      <w:r>
-        <w:t xml:space="preserve">La classe nel package </w:t>
+        <w:t>interfaceToCTI</w:t>
       </w:r>
       <w:r>
         <w:rPr>
           <w:i/>
           <w:iCs/>
         </w:rPr>
+        <w:t>/</w:t>
+      </w:r>
+      <w:r>
+        <w:rPr>
+          <w:i/>
+          <w:iCs/>
+        </w:rPr>
+        <w:t>mitreAtlasData</w:t>
+      </w:r>
+    </w:p>
+    <w:p>
+      <w:pPr>
+        <w:pStyle w:val="Titolo5"/>
+      </w:pPr>
+      <w:r>
+        <w:t>MAPPING EXPLORER Data</w:t>
+      </w:r>
+    </w:p>
+    <w:p>
+      <w:r>
+        <w:t xml:space="preserve">La classe nel package </w:t>
+      </w:r>
+      <w:r>
+        <w:rPr>
+          <w:i/>
+          <w:iCs/>
+        </w:rPr>
         <w:t>mappingExplorerData</w:t>
       </w:r>
       <w:r>
         <w:t xml:space="preserve"> permette di recuperare </w:t>
       </w:r>
       <w:r>
-        <w:t>le informazioni fornite dal framework MAPPING EXPLORER,</w:t>
+        <w:t xml:space="preserve">le informazioni fornite dal framework MAPPING </w:t>
+      </w:r>
+      <w:r>
+        <w:lastRenderedPageBreak/>
+        <w:t>EXPLORER,</w:t>
       </w:r>
       <w:r>
         <w:t xml:space="preserve"> incapsulando il suo funzinoamento in un unico modulo,</w:t>
@@ -16730,7 +16793,6 @@
           <w:b/>
           <w:bCs/>
         </w:rPr>
-        <w:lastRenderedPageBreak/>
         <w:t>MITRE_ATLAS_DATA</w:t>
       </w:r>
       <w:r>
@@ -16750,49 +16812,7 @@
           <w:b/>
           <w:bCs/>
         </w:rPr>
-        <w:t>CAPEC_DATA</w:t>
-      </w:r>
-      <w:r>
-        <w:t>: off</w:t>
-      </w:r>
-      <w:r>
-        <w:t>re</w:t>
-      </w:r>
-      <w:r>
-        <w:t xml:space="preserve"> l’accesso ai CAPEC</w:t>
-      </w:r>
-      <w:r>
-        <w:t>s</w:t>
-      </w:r>
-      <w:r>
-        <w:t xml:space="preserve"> conosciuti</w:t>
-      </w:r>
-      <w:r>
-        <w:t xml:space="preserve"> e relative relazion</w:t>
-      </w:r>
-      <w:r>
-        <w:t>i</w:t>
-      </w:r>
-      <w:r>
-        <w:t xml:space="preserve"> alle vulnerabilità e TTPs</w:t>
-      </w:r>
-      <w:r>
-        <w:t>.</w:t>
-      </w:r>
-    </w:p>
-    <w:p>
-      <w:pPr>
-        <w:pStyle w:val="Paragrafoelenco"/>
-        <w:numPr>
-          <w:ilvl w:val="0"/>
-          <w:numId w:val="25"/>
-        </w:numPr>
-      </w:pPr>
-      <w:r>
-        <w:rPr>
-          <w:b/>
-          <w:bCs/>
-        </w:rPr>
+        <w:lastRenderedPageBreak/>
         <w:t>MAPPING_EXPLORER_DATA</w:t>
       </w:r>
       <w:r>
@@ -16809,10 +16829,10 @@
           <w:spacing w:val="0"/>
         </w:rPr>
         <w:drawing>
-          <wp:inline distT="0" distB="0" distL="0" distR="0" wp14:anchorId="79780CA3" wp14:editId="6FDB90BB">
-            <wp:extent cx="4880344" cy="829376"/>
+          <wp:inline distT="0" distB="0" distL="0" distR="0" wp14:anchorId="4A3ADC0F" wp14:editId="35CC46B2">
+            <wp:extent cx="5040630" cy="672465"/>
             <wp:effectExtent l="0" t="0" r="0" b="0"/>
-            <wp:docPr id="29" name="Immagine 29"/>
+            <wp:docPr id="39" name="Immagine 39"/>
             <wp:cNvGraphicFramePr>
               <a:graphicFrameLocks xmlns:a="http://schemas.openxmlformats.org/drawingml/2006/main" noChangeAspect="1"/>
             </wp:cNvGraphicFramePr>
@@ -16832,7 +16852,7 @@
                   <pic:spPr>
                     <a:xfrm>
                       <a:off x="0" y="0"/>
-                      <a:ext cx="4881121" cy="829508"/>
+                      <a:ext cx="5040630" cy="672465"/>
                     </a:xfrm>
                     <a:prstGeom prst="rect">
                       <a:avLst/>
@@ -16987,29 +17007,32 @@
         <w:t xml:space="preserve"> </w:t>
       </w:r>
       <w:r>
-        <w:t xml:space="preserve">poiché si accede direttamente a oggetti Python anziché a file JSON complessi. In un file JSON, per recuperare un singolo dato, potrebbe essere necessario navigare attraverso diversi livelli gerarchici, rendendo il processo più macchinoso. La conversione dei dati in oggetti Python semplifica notevolmente questo processo, migliorando la manutenibilità del sistema e rendendo il codice più intuitivo e facile da gestire. Questa strutturazione più diretta e accessibile dei dati </w:t>
-      </w:r>
+        <w:t xml:space="preserve">poiché si accede direttamente a oggetti Python anziché a file JSON complessi. In un file JSON, per recuperare un singolo dato, potrebbe essere necessario navigare attraverso diversi livelli gerarchici, rendendo il processo più macchinoso. La conversione dei dati in oggetti Python semplifica notevolmente questo processo, migliorando la manutenibilità del sistema e rendendo il codice più intuitivo e facile da gestire. Questa </w:t>
+      </w:r>
+      <w:r>
+        <w:t>s</w:t>
+      </w:r>
+      <w:r>
+        <w:t xml:space="preserve">truttura </w:t>
+      </w:r>
+      <w:r>
+        <w:t>più diretta e accessibile dei dati contribuisce a ridurre gli errori e a facilitare le future estensioni e modifiche del codice</w:t>
+      </w:r>
+      <w:r>
+        <w:t xml:space="preserve">. </w:t>
+      </w:r>
+    </w:p>
+    <w:p>
+      <w:pPr>
+        <w:jc w:val="center"/>
+      </w:pPr>
       <w:r>
         <w:lastRenderedPageBreak/>
-        <w:t>contribuisce a ridurre gli errori e a facilitare le future estensioni e modifiche del codice</w:t>
-      </w:r>
-      <w:r>
-        <w:t xml:space="preserve">. </w:t>
-      </w:r>
-    </w:p>
-    <w:p>
-      <w:pPr>
-        <w:jc w:val="center"/>
-      </w:pPr>
-      <w:r>
-        <w:rPr>
-          <w:noProof/>
-        </w:rPr>
         <w:drawing>
-          <wp:inline distT="0" distB="0" distL="0" distR="0" wp14:anchorId="3344C1CF" wp14:editId="06E9D3A1">
-            <wp:extent cx="3141024" cy="1773958"/>
+          <wp:inline distT="0" distB="0" distL="0" distR="0" wp14:anchorId="2A92DF1B" wp14:editId="034E1E63">
+            <wp:extent cx="3713259" cy="2166722"/>
             <wp:effectExtent l="0" t="0" r="0" b="0"/>
-            <wp:docPr id="25" name="Immagine 25"/>
+            <wp:docPr id="12" name="Immagine 12"/>
             <wp:cNvGraphicFramePr>
               <a:graphicFrameLocks xmlns:a="http://schemas.openxmlformats.org/drawingml/2006/main" noChangeAspect="1"/>
             </wp:cNvGraphicFramePr>
@@ -17017,10 +17040,10 @@
               <a:graphicData uri="http://schemas.openxmlformats.org/drawingml/2006/picture">
                 <pic:pic xmlns:pic="http://schemas.openxmlformats.org/drawingml/2006/picture">
                   <pic:nvPicPr>
-                    <pic:cNvPr id="25" name="Immagine 25"/>
+                    <pic:cNvPr id="1" name=""/>
                     <pic:cNvPicPr/>
                   </pic:nvPicPr>
-                  <pic:blipFill rotWithShape="1">
+                  <pic:blipFill>
                     <a:blip r:embed="rId29">
                       <a:extLst>
                         <a:ext uri="{BEBA8EAE-BF5A-486C-A8C5-ECC9F3942E4B}">
@@ -17032,30 +17055,20 @@
                             </a14:imgLayer>
                           </a14:imgProps>
                         </a:ext>
-                        <a:ext uri="{28A0092B-C50C-407E-A947-70E740481C1C}">
-                          <a14:useLocalDpi xmlns:a14="http://schemas.microsoft.com/office/drawing/2010/main" val="0"/>
-                        </a:ext>
                       </a:extLst>
                     </a:blip>
-                    <a:srcRect t="20680"/>
-                    <a:stretch/>
+                    <a:stretch>
+                      <a:fillRect/>
+                    </a:stretch>
                   </pic:blipFill>
-                  <pic:spPr bwMode="auto">
+                  <pic:spPr>
                     <a:xfrm>
                       <a:off x="0" y="0"/>
-                      <a:ext cx="3152417" cy="1780392"/>
+                      <a:ext cx="3720381" cy="2170878"/>
                     </a:xfrm>
                     <a:prstGeom prst="rect">
                       <a:avLst/>
                     </a:prstGeom>
-                    <a:ln>
-                      <a:noFill/>
-                    </a:ln>
-                    <a:extLst>
-                      <a:ext uri="{53640926-AAD7-44D8-BBD7-CCE9431645EC}">
-                        <a14:shadowObscured xmlns:a14="http://schemas.microsoft.com/office/drawing/2010/main"/>
-                      </a:ext>
-                    </a:extLst>
                   </pic:spPr>
                 </pic:pic>
               </a:graphicData>
@@ -18506,7 +18519,13 @@
         <w:t xml:space="preserve"> </w:t>
       </w:r>
       <w:r>
-        <w:t xml:space="preserve">(figura 12), in cui vengono salvate le relazioni </w:t>
+        <w:t>(figura 1</w:t>
+      </w:r>
+      <w:r>
+        <w:t>3</w:t>
+      </w:r>
+      <w:r>
+        <w:t xml:space="preserve">), in cui vengono salvate le relazioni </w:t>
       </w:r>
       <w:r>
         <w:t>precedentemente</w:t>
@@ -18663,7 +18682,13 @@
         <w:t>mapped-capec.json</w:t>
       </w:r>
       <w:r>
-        <w:t xml:space="preserve"> (figura 12) e restituita se trova. Qual’ora non fosse presente,</w:t>
+        <w:t xml:space="preserve"> (figura 1</w:t>
+      </w:r>
+      <w:r>
+        <w:t>3</w:t>
+      </w:r>
+      <w:r>
+        <w:t>) e restituita se trova. Qual’ora non fosse presente,</w:t>
       </w:r>
     </w:p>
     <w:p>
@@ -18727,7 +18752,13 @@
         <w:t xml:space="preserve"> </w:t>
       </w:r>
       <w:r>
-        <w:t>(figura 12)</w:t>
+        <w:t>(figura 1</w:t>
+      </w:r>
+      <w:r>
+        <w:t>3</w:t>
+      </w:r>
+      <w:r>
+        <w:t>)</w:t>
       </w:r>
       <w:r>
         <w:t>.</w:t>
@@ -18826,7 +18857,13 @@
         <w:t xml:space="preserve"> </w:t>
       </w:r>
       <w:r>
-        <w:t>(figura 12)</w:t>
+        <w:t>(figura 1</w:t>
+      </w:r>
+      <w:r>
+        <w:t>3</w:t>
+      </w:r>
+      <w:r>
+        <w:t>)</w:t>
       </w:r>
       <w:r>
         <w:t>.</w:t>
@@ -18875,7 +18912,13 @@
         <w:t xml:space="preserve"> </w:t>
       </w:r>
       <w:r>
-        <w:t xml:space="preserve">(figura 12), in cui vengono salvate le relazioni </w:t>
+        <w:t>(figura 1</w:t>
+      </w:r>
+      <w:r>
+        <w:t>3</w:t>
+      </w:r>
+      <w:r>
+        <w:t xml:space="preserve">), in cui vengono salvate le relazioni </w:t>
       </w:r>
       <w:r>
         <w:t>precedentemente</w:t>
@@ -18989,7 +19032,13 @@
         <w:t xml:space="preserve">mapped-cve.json </w:t>
       </w:r>
       <w:r>
-        <w:t>(figura 12), diminuendo i tempi di risposta per la medesima ricerca e successivamente</w:t>
+        <w:t>(figura 1</w:t>
+      </w:r>
+      <w:r>
+        <w:t>3</w:t>
+      </w:r>
+      <w:r>
+        <w:t>), diminuendo i tempi di risposta per la medesima ricerca e successivamente</w:t>
       </w:r>
       <w:r>
         <w:t xml:space="preserve"> </w:t>
@@ -19088,7 +19137,13 @@
         <w:t>mapped-cve.json</w:t>
       </w:r>
       <w:r>
-        <w:t xml:space="preserve"> (figura 12).</w:t>
+        <w:t xml:space="preserve"> (figura 1</w:t>
+      </w:r>
+      <w:r>
+        <w:t>3</w:t>
+      </w:r>
+      <w:r>
+        <w:t>).</w:t>
       </w:r>
     </w:p>
     <w:p>
@@ -19161,7 +19216,13 @@
         <w:t xml:space="preserve">mapped-cve.json </w:t>
       </w:r>
       <w:r>
-        <w:t xml:space="preserve">(figura 12) </w:t>
+        <w:t>(figura 1</w:t>
+      </w:r>
+      <w:r>
+        <w:t>3</w:t>
+      </w:r>
+      <w:r>
+        <w:t xml:space="preserve">) </w:t>
       </w:r>
       <w:r>
         <w:t>successivamente</w:t>
@@ -19641,13 +19702,31 @@
         <w:t>Tuttavia,</w:t>
       </w:r>
       <w:r>
-        <w:t xml:space="preserve"> come precedentemente spiegato le loro limitazioni non permettono il loro utilizzo nello sviluppo di questo applicativo. Infatti </w:t>
+        <w:t xml:space="preserve"> come precedentemente spiegato le loro limitazioni non permettono il </w:t>
+      </w:r>
+      <w:r>
+        <w:t>medesimo</w:t>
+      </w:r>
+      <w:r>
+        <w:t xml:space="preserve"> utilizzo nello sviluppo di questo applicativo. Infatti </w:t>
       </w:r>
       <w:r>
         <w:t>in fase di testing,</w:t>
       </w:r>
       <w:r>
-        <w:t xml:space="preserve"> ad una singola vulnerabiltà veniva correlata un numero troppo elevato di tecniche MITRE</w:t>
+        <w:t xml:space="preserve"> ad una singola vulnerabiltà veniva</w:t>
+      </w:r>
+      <w:r>
+        <w:t>no</w:t>
+      </w:r>
+      <w:r>
+        <w:t xml:space="preserve"> correlat</w:t>
+      </w:r>
+      <w:r>
+        <w:t>e</w:t>
+      </w:r>
+      <w:r>
+        <w:t xml:space="preserve"> un numero troppo elevato di tecniche MITRE</w:t>
       </w:r>
       <w:r>
         <w:t>, come anche dimostrato dalla</w:t>
@@ -19656,29 +19735,66 @@
         <w:t xml:space="preserve"> accuratezza del 60% riportata a Stato dell’Arte</w:t>
       </w:r>
       <w:r>
+        <w:t xml:space="preserve"> nel caso di ATT&amp;CK Bert</w:t>
+      </w:r>
+      <w:r>
         <w:t>.</w:t>
       </w:r>
     </w:p>
     <w:p>
       <w:r>
-        <w:t xml:space="preserve">Il problema principale nell’utilizzo di questi LLM è che sono addestrati su un dataset ridotto, vista la grande vastita di dati della CTI, il che li rende inutilizzabili poiché incapaci di generalizzare correttamente sui dati di apprendimento. Inoltre il framework ATT&amp;CK come ATLAS sono in continua evoluzione e questo rende i modelli in quesitone obsoleti </w:t>
-      </w:r>
-      <w:r>
-        <w:t>già in poco tempo</w:t>
-      </w:r>
-      <w:r>
-        <w:t>, senza un corretto e continuo aggiornamento.</w:t>
-      </w:r>
-    </w:p>
-    <w:p>
-      <w:r>
-        <w:t xml:space="preserve">Per ovviare a queste problematiche, viene utilizzata l'IA generativa GPT-4, in grado di elaborare e apprendere perfettamente qualsiasi tipo di testo. Questa funzionalità è cruciale, in quanto permette al modello di rimanere aggiornato, ricevendo </w:t>
-      </w:r>
-      <w:r>
-        <w:t>tramite prompt le TTps più recenti dei framework ATT&amp;CK e ATLAS, fornendo quindi risposte attuali e precise</w:t>
-      </w:r>
-      <w:r>
-        <w:t>. In questo modo, GPT-4 riesce a gestire efficacemente le informazioni del dominio della CTI, superando il problema dei dati obsoleti e garantendo un'accurata interpretazione e correlazione dei dati.</w:t>
+        <w:t>Il problema principale nell’utilizzo di questi LLM è che sono addestrati su un dataset ridotto, vista la grande vastita di dati dell</w:t>
+      </w:r>
+      <w:r>
+        <w:t>e informazioni riguardanti la</w:t>
+      </w:r>
+      <w:r>
+        <w:t xml:space="preserve"> CTI</w:t>
+      </w:r>
+      <w:r>
+        <w:t xml:space="preserve"> e i termini specifici</w:t>
+      </w:r>
+      <w:r>
+        <w:t>, il che li rende inutilizzabili poiché incapaci di generalizzare correttamente sui dati di apprendimento. Inoltre il framework ATT&amp;CK come ATLAS sono in continua evoluzione e questo rende i modelli in quesitone obsoleti già in poco tempo, senza un corretto e continuo aggiornamento.</w:t>
+      </w:r>
+    </w:p>
+    <w:p>
+      <w:r>
+        <w:t xml:space="preserve">Per ovviare a queste problematiche, </w:t>
+      </w:r>
+      <w:r>
+        <w:t>verrà</w:t>
+      </w:r>
+      <w:r>
+        <w:t xml:space="preserve"> utilizzata l'IA generativa</w:t>
+      </w:r>
+      <w:r>
+        <w:t xml:space="preserve"> </w:t>
+      </w:r>
+      <w:r>
+        <w:t>in grado di elaborare e apprendere perfettamente qualsiasi tipo di testo. Questa funzionalità è cruciale, in quanto</w:t>
+      </w:r>
+      <w:r>
+        <w:t xml:space="preserve">, </w:t>
+      </w:r>
+      <w:r>
+        <w:t>ricevendo tramite prompt le TTps più recenti dei framework ATT&amp;CK e ATLAS</w:t>
+      </w:r>
+      <w:r>
+        <w:t>,</w:t>
+      </w:r>
+      <w:r>
+        <w:t xml:space="preserve"> permette al modello di rimanere aggiornato, fornendo quindi risposte attuali e precise. In questo modo</w:t>
+      </w:r>
+      <w:r>
+        <w:t xml:space="preserve"> si </w:t>
+      </w:r>
+      <w:r>
+        <w:t xml:space="preserve">riesce a gestire efficacemente le informazioni del dominio della CTI, superando il </w:t>
+      </w:r>
+      <w:r>
+        <w:lastRenderedPageBreak/>
+        <w:t>problema dei dati obsoleti e garantendo un'accurata interpretazione e correlazione dei dati.</w:t>
       </w:r>
     </w:p>
     <w:p>
@@ -19686,7 +19802,6 @@
         <w:pStyle w:val="Titolo6"/>
       </w:pPr>
       <w:r>
-        <w:lastRenderedPageBreak/>
         <w:t>Seconda strada intrapresa – Utilizzo di generative AI</w:t>
       </w:r>
     </w:p>
@@ -19778,7 +19893,7 @@
         <w:t xml:space="preserve"> si riferisce tra i seguenti: Enterprise, ICS, Mobile e </w:t>
       </w:r>
       <w:r>
-        <w:t>Adversarial Machine Learning</w:t>
+        <w:t>Artifical Intelligence</w:t>
       </w:r>
       <w:r>
         <w:t>, in modo da definire quali sono le TTPs su cui il modello dovrà ragionare per prendere la decisione succesivamente richiesta</w:t>
@@ -19830,52 +19945,234 @@
         <w:t>e</w:t>
       </w:r>
       <w:r>
-        <w:t xml:space="preserve"> per quel dominio</w:t>
+        <w:t xml:space="preserve"> </w:t>
+      </w:r>
+      <w:r>
+        <w:lastRenderedPageBreak/>
+        <w:t>per quel dominio</w:t>
       </w:r>
       <w:r>
         <w:t>, ognuno con il proprio ID, nome e primo paragrafo della descrizione in modo da fornire al modello le conoscenze necessarie per cercare la relazione</w:t>
       </w:r>
       <w:r>
-        <w:t xml:space="preserve">. Contestualmente, </w:t>
-      </w:r>
+        <w:t>. Contestualmente, come "user", viene fornita la descrizione della vulnerabilità, chiedendo al modello di restituire, in un formato JSON, la lista degli</w:t>
+      </w:r>
+      <w:r>
+        <w:t xml:space="preserve"> id degli</w:t>
+      </w:r>
+      <w:r>
+        <w:t xml:space="preserve"> attack-patterns correlati.</w:t>
+      </w:r>
+    </w:p>
+    <w:p>
+      <w:r>
+        <w:t>Utilizzando quindi questi prompts</w:t>
+      </w:r>
+      <w:r>
+        <w:t>, è possibile generare</w:t>
+      </w:r>
+      <w:r>
+        <w:t xml:space="preserve"> una nuova mappatura, la quale verrà successivamente </w:t>
+      </w:r>
+      <w:r>
+        <w:t>salvata</w:t>
+      </w:r>
+      <w:r>
+        <w:t xml:space="preserve"> nel</w:t>
+      </w:r>
+      <w:r>
+        <w:t>l’apposito file JSON in base all’approccio precedentemente descritto</w:t>
+      </w:r>
+      <w:r>
+        <w:t xml:space="preserve">. Di conseguenza, le ricerche future della stessa vulnerabilità risulteranno </w:t>
+      </w:r>
+      <w:r>
+        <w:t>meno computazionalmente costose</w:t>
+      </w:r>
+      <w:r>
+        <w:t>, grazie alla disponibilità immediata della correlazione precedentemente determinata.</w:t>
+      </w:r>
+    </w:p>
+    <w:p>
+      <w:pPr>
+        <w:pStyle w:val="Titolo4"/>
+      </w:pPr>
+      <w:r>
+        <w:t>gptAPI</w:t>
+      </w:r>
+    </w:p>
+    <w:p>
+      <w:r>
+        <w:t>Per ottenere una nuova relazione, come precedentemente descritto, viene utilizzato il modulo gptAPI. Questo modulo consente di comunicare con il modello distribuito tramite Microsoft Azure, nello specifico gpt-</w:t>
+      </w:r>
+      <w:r>
+        <w:t>4o</w:t>
+      </w:r>
+      <w:r>
+        <w:t>. L’unic</w:t>
+      </w:r>
+      <w:r>
+        <w:t>a</w:t>
+      </w:r>
+      <w:r>
+        <w:t xml:space="preserve"> classe presente in questo modulo, </w:t>
+      </w:r>
+      <w:r>
+        <w:rPr>
+          <w:b/>
+          <w:bCs/>
+        </w:rPr>
+        <w:t>GPT_API</w:t>
+      </w:r>
+      <w:r>
+        <w:t>, presenta le funzioni per effettuare l'esecuzione delle due query descritte in precedenza.</w:t>
+      </w:r>
+    </w:p>
+    <w:p>
+      <w:pPr>
+        <w:pStyle w:val="Titolo4"/>
+      </w:pPr>
       <w:r>
         <w:lastRenderedPageBreak/>
-        <w:t>come "user", viene fornita la descrizione della vulnerabilità, chiedendo al modello di restituire, in un formato JSON, la lista degli</w:t>
-      </w:r>
-      <w:r>
-        <w:t xml:space="preserve"> id degli</w:t>
-      </w:r>
-      <w:r>
-        <w:t xml:space="preserve"> attack-patterns correlati.</w:t>
-      </w:r>
-    </w:p>
-    <w:p>
-      <w:r>
-        <w:t>Utilizzando quindi questi prompts</w:t>
-      </w:r>
-      <w:r>
-        <w:t>, è possibile generare</w:t>
-      </w:r>
-      <w:r>
-        <w:t xml:space="preserve"> una nuova mappatura, la quale verrà successivamente </w:t>
-      </w:r>
-      <w:r>
-        <w:t>salvata</w:t>
-      </w:r>
-      <w:r>
-        <w:t xml:space="preserve"> nel</w:t>
-      </w:r>
-      <w:r>
-        <w:t>l’apposito file JSON in base all’approccio precedentemente descritto</w:t>
-      </w:r>
-      <w:r>
-        <w:t xml:space="preserve">. Di conseguenza, le ricerche future della stessa vulnerabilità risulteranno </w:t>
-      </w:r>
-      <w:r>
-        <w:t>meno computazionalmente costose</w:t>
-      </w:r>
-      <w:r>
-        <w:t>, grazie alla disponibilità immediata della correlazione precedentemente determinata.</w:t>
+        <w:t xml:space="preserve">PDF </w:t>
+      </w:r>
+      <w:r>
+        <w:t>Utility</w:t>
+      </w:r>
+    </w:p>
+    <w:p>
+      <w:r>
+        <w:t xml:space="preserve">Nel container in questione vi è anche un </w:t>
+      </w:r>
+      <w:r>
+        <w:t xml:space="preserve">modulo </w:t>
+      </w:r>
+      <w:r>
+        <w:t>che incapsula</w:t>
+      </w:r>
+      <w:r>
+        <w:t xml:space="preserve"> la manipolazione dei file in formato </w:t>
+      </w:r>
+      <w:r>
+        <w:t>PDF</w:t>
+      </w:r>
+      <w:r>
+        <w:t>. In questo modulo vi sono 2 sotto moduli.</w:t>
+      </w:r>
+    </w:p>
+    <w:p>
+      <w:pPr>
+        <w:pStyle w:val="Titolo5"/>
+      </w:pPr>
+      <w:r>
+        <w:t>PDF Generation</w:t>
+      </w:r>
+    </w:p>
+    <w:p>
+      <w:r>
+        <w:rPr>
+          <w:b/>
+          <w:bCs/>
+        </w:rPr>
+        <w:t xml:space="preserve">Pdf </w:t>
+      </w:r>
+      <w:r>
+        <w:rPr>
+          <w:b/>
+          <w:bCs/>
+        </w:rPr>
+        <w:t>Ge</w:t>
+      </w:r>
+      <w:r>
+        <w:rPr>
+          <w:b/>
+          <w:bCs/>
+        </w:rPr>
+        <w:t>neration</w:t>
+      </w:r>
+      <w:r>
+        <w:t xml:space="preserve"> incapsula il comportamento</w:t>
+      </w:r>
+      <w:r>
+        <w:t xml:space="preserve"> della libreria </w:t>
+      </w:r>
+      <w:r>
+        <w:rPr>
+          <w:b/>
+          <w:bCs/>
+        </w:rPr>
+        <w:t>pdfkit</w:t>
+      </w:r>
+      <w:r>
+        <w:t>,</w:t>
+      </w:r>
+      <w:r>
+        <w:t xml:space="preserve"> </w:t>
+      </w:r>
+      <w:r>
+        <w:t>la quale</w:t>
+      </w:r>
+      <w:r>
+        <w:t>,</w:t>
+      </w:r>
+      <w:r>
+        <w:t xml:space="preserve"> tramite l’utilizzo del package </w:t>
+      </w:r>
+      <w:r>
+        <w:rPr>
+          <w:b/>
+          <w:bCs/>
+        </w:rPr>
+        <w:t>wkhtmltopd</w:t>
+      </w:r>
+      <w:r>
+        <w:rPr>
+          <w:b/>
+          <w:bCs/>
+        </w:rPr>
+        <w:t>f</w:t>
+      </w:r>
+      <w:r>
+        <w:t>, permette</w:t>
+      </w:r>
+      <w:r>
+        <w:t xml:space="preserve"> </w:t>
+      </w:r>
+      <w:r>
+        <w:t>permette</w:t>
+      </w:r>
+      <w:r>
+        <w:t xml:space="preserve"> di generare un file in formato .pdf partendo dal formato HTML. Questa funzionalità viene utilizzata per andare a generare un report che dato un’insieme di attack-patterns riscontrati, permette di ottenere la probabilità con cui si sta subendo un attacco informatico da parte degli Instrusion Set conosciuti.</w:t>
+      </w:r>
+    </w:p>
+    <w:p>
+      <w:pPr>
+        <w:pStyle w:val="Titolo5"/>
+      </w:pPr>
+      <w:r>
+        <w:t>PDF Extraction</w:t>
+      </w:r>
+    </w:p>
+    <w:p>
+      <w:r>
+        <w:rPr>
+          <w:b/>
+          <w:bCs/>
+        </w:rPr>
+        <w:t xml:space="preserve">PDF Extraction </w:t>
+      </w:r>
+      <w:r>
+        <w:t xml:space="preserve">integra il comportamento della libreria </w:t>
+      </w:r>
+      <w:r>
+        <w:rPr>
+          <w:b/>
+          <w:bCs/>
+        </w:rPr>
+        <w:t>pypdf</w:t>
+      </w:r>
+      <w:r>
+        <w:t>. La libreria in question viene utilizzata per andare a estrarre il testo ada un file in formato PDF. Questa funzionalità permette di andare ad implementare la funzione lettura di un CTI report ed estrazione delle vulnerabilità in esso.</w:t>
       </w:r>
     </w:p>
     <w:p>
@@ -19883,34 +20180,78 @@
         <w:pStyle w:val="Titolo4"/>
       </w:pPr>
       <w:r>
-        <w:t>gptAPI</w:t>
-      </w:r>
-    </w:p>
-    <w:p>
-      <w:r>
-        <w:t>Per ottenere una nuova relazione, come precedentemente descritto, viene utilizzato il modulo gptAPI. Questo modulo consente di comunicare con il modello distribuito tramite Microsoft Azure, nello specifico gpt-</w:t>
-      </w:r>
-      <w:r>
-        <w:t>4o</w:t>
-      </w:r>
-      <w:r>
-        <w:t>. L’unic</w:t>
-      </w:r>
-      <w:r>
-        <w:t>a</w:t>
-      </w:r>
-      <w:r>
-        <w:t xml:space="preserve"> classe presente in questo modulo, </w:t>
-      </w:r>
-      <w:r>
-        <w:rPr>
-          <w:b/>
-          <w:bCs/>
-        </w:rPr>
-        <w:t>GPT_API</w:t>
-      </w:r>
-      <w:r>
-        <w:t>, presenta le funzioni per effettuare l'esecuzione delle due query descritte in precedenza.</w:t>
+        <w:t>Interfaccia per cvwelib</w:t>
+      </w:r>
+    </w:p>
+    <w:p>
+      <w:r>
+        <w:t>All’interno di stix&amp;vulnerability è presente anche un modulo che ha il compito di fornire un’interfaccia per effettuare le query ed ottenere le vulnerabilità dalla libreria cvwelib</w:t>
+      </w:r>
+      <w:r>
+        <w:t xml:space="preserve"> (figura 2</w:t>
+      </w:r>
+      <w:r>
+        <w:t>3</w:t>
+      </w:r>
+      <w:r>
+        <w:t>)</w:t>
+      </w:r>
+      <w:r>
+        <w:t xml:space="preserve">, tramite i </w:t>
+      </w:r>
+      <w:r>
+        <w:lastRenderedPageBreak/>
+        <w:t xml:space="preserve">moduli </w:t>
+      </w:r>
+      <w:r>
+        <w:rPr>
+          <w:b/>
+          <w:bCs/>
+        </w:rPr>
+        <w:t>CVE.py</w:t>
+      </w:r>
+      <w:r>
+        <w:t xml:space="preserve"> e </w:t>
+      </w:r>
+      <w:r>
+        <w:rPr>
+          <w:b/>
+          <w:bCs/>
+        </w:rPr>
+        <w:t>CWE.py</w:t>
+      </w:r>
+      <w:r>
+        <w:t xml:space="preserve">. </w:t>
+      </w:r>
+      <w:r>
+        <w:t xml:space="preserve">Questo approccio offre diversi vantaggi significativi. In primo luogo, centralizzando l'accesso alle informazioni sulle vulnerabilità, si semplifica notevolmente il processo di recupero dei dati, rendendo più efficiente l'interazione con il sistema. </w:t>
+      </w:r>
+      <w:r>
+        <w:t>Tramite ciù è</w:t>
+      </w:r>
+      <w:r>
+        <w:t xml:space="preserve"> facilmente </w:t>
+      </w:r>
+      <w:r>
+        <w:t xml:space="preserve">possibile </w:t>
+      </w:r>
+      <w:r>
+        <w:t>effettuare query specifiche senza dover comprendere la complessità interna del modulo cvwelib.</w:t>
+      </w:r>
+    </w:p>
+    <w:p>
+      <w:r>
+        <w:t>Inoltre, questo modulo di interfaccia permette una maggiore flessibilità nell'aggiornamento e nella manutenzione del sistema. Qualsiasi cambiamento nella struttura dei dati o nelle fonti di aggiornamento può essere gestito all'interno del modulo cvwelib senza influenzare gli utenti finali o altre parti del sistema. Questo separa chiaramente le responsabilità e facilita la gestione del codice.</w:t>
+      </w:r>
+    </w:p>
+    <w:p>
+      <w:r>
+        <w:t>Un altro vantaggio è la possibilità di estendere le funzionalità del sistema. Con un modulo dedicato all'interfaccia delle query, diventa più semplice aggiungere nuove fonti di dati o implementare nuove funzionalità di ricerca e filtraggio senza dover riscrivere o modificare significativamente altre parti del sistema.</w:t>
+      </w:r>
+    </w:p>
+    <w:p>
+      <w:r>
+        <w:t>Pertanto questa organizzazione modulare migliora la scalabilità e la robustezza del sistema, consentendo di effettuare test e debug in modo più efficace.</w:t>
       </w:r>
     </w:p>
     <w:p>
@@ -19918,237 +20259,82 @@
         <w:pStyle w:val="Titolo4"/>
       </w:pPr>
       <w:r>
-        <w:t xml:space="preserve">PDF </w:t>
-      </w:r>
-      <w:r>
-        <w:t>Utility</w:t>
-      </w:r>
-    </w:p>
-    <w:p>
-      <w:r>
-        <w:t xml:space="preserve">Nel container in questione vi è anche un </w:t>
-      </w:r>
-      <w:r>
-        <w:t xml:space="preserve">modulo </w:t>
-      </w:r>
-      <w:r>
-        <w:t>che incapsula</w:t>
-      </w:r>
-      <w:r>
-        <w:t xml:space="preserve"> la manipolazione dei file in formato </w:t>
-      </w:r>
-      <w:r>
-        <w:t>PDF</w:t>
-      </w:r>
-      <w:r>
-        <w:t>. In questo modulo vi sono 2 sotto moduli.</w:t>
-      </w:r>
-    </w:p>
-    <w:p>
-      <w:pPr>
-        <w:pStyle w:val="Titolo5"/>
-      </w:pPr>
-      <w:r>
         <w:lastRenderedPageBreak/>
-        <w:t>PDF Generation</w:t>
-      </w:r>
-    </w:p>
-    <w:p>
-      <w:r>
-        <w:rPr>
-          <w:b/>
-          <w:bCs/>
-        </w:rPr>
-        <w:t xml:space="preserve">Pdf </w:t>
-      </w:r>
-      <w:r>
-        <w:rPr>
-          <w:b/>
-          <w:bCs/>
-        </w:rPr>
-        <w:t>Ge</w:t>
-      </w:r>
-      <w:r>
-        <w:rPr>
-          <w:b/>
-          <w:bCs/>
-        </w:rPr>
-        <w:t>neration</w:t>
-      </w:r>
-      <w:r>
-        <w:t xml:space="preserve"> incapsula il comportamento</w:t>
-      </w:r>
-      <w:r>
-        <w:t xml:space="preserve"> della libreria </w:t>
-      </w:r>
-      <w:r>
-        <w:rPr>
-          <w:b/>
-          <w:bCs/>
-        </w:rPr>
-        <w:t>pdfkit</w:t>
-      </w:r>
-      <w:r>
-        <w:t>,</w:t>
+        <w:t>Interfaccia per capeclib</w:t>
+      </w:r>
+    </w:p>
+    <w:p>
+      <w:r>
+        <w:t>Il modulo</w:t>
+      </w:r>
+      <w:r>
+        <w:rPr>
+          <w:i/>
+          <w:iCs/>
+        </w:rPr>
+        <w:t xml:space="preserve"> interfaceToCAPEC</w:t>
+      </w:r>
+      <w:r>
+        <w:t xml:space="preserve">, ha il compito di comunicare con il continer </w:t>
+      </w:r>
+      <w:r>
+        <w:rPr>
+          <w:i/>
+          <w:iCs/>
+        </w:rPr>
+        <w:t>capeclib</w:t>
+      </w:r>
+      <w:r>
+        <w:t xml:space="preserve">, tramite </w:t>
+      </w:r>
+      <w:r>
+        <w:rPr>
+          <w:b/>
+          <w:bCs/>
+        </w:rPr>
+        <w:t>CAPEC.py</w:t>
+      </w:r>
+      <w:r>
+        <w:t xml:space="preserve">, al fine di ottenere le informazioni necassarie per effettuare il mapping tra vulnerabilità e tecniche di attacco. </w:t>
+      </w:r>
+    </w:p>
+    <w:p>
+      <w:r>
+        <w:t xml:space="preserve">I vantaggi, nell’utilizzo di un’interfaccia per contenere la comunicazione con il container esterno in questione, sono i medesimi spiegati al punto precedente per </w:t>
+      </w:r>
+      <w:r>
+        <w:rPr>
+          <w:i/>
+          <w:iCs/>
+        </w:rPr>
+        <w:t>cvwelib</w:t>
+      </w:r>
+      <w:r>
+        <w:t>.</w:t>
+      </w:r>
+    </w:p>
+    <w:p>
+      <w:pPr>
+        <w:pStyle w:val="Titolo3"/>
+      </w:pPr>
+      <w:r>
+        <w:t>Data Acces API</w:t>
+      </w:r>
+    </w:p>
+    <w:p>
+      <w:r>
+        <w:t xml:space="preserve">La struttura del package </w:t>
+      </w:r>
+      <w:r>
+        <w:rPr>
+          <w:b/>
+          <w:bCs/>
+        </w:rPr>
+        <w:t>dataAccessAPI</w:t>
       </w:r>
       <w:r>
         <w:t xml:space="preserve"> </w:t>
       </w:r>
-      <w:r>
-        <w:t>la quale</w:t>
-      </w:r>
-      <w:r>
-        <w:t>,</w:t>
-      </w:r>
-      <w:r>
-        <w:t xml:space="preserve"> tramite l’utilizzo del package </w:t>
-      </w:r>
-      <w:r>
-        <w:rPr>
-          <w:b/>
-          <w:bCs/>
-        </w:rPr>
-        <w:t>wkhtmltopd</w:t>
-      </w:r>
-      <w:r>
-        <w:rPr>
-          <w:b/>
-          <w:bCs/>
-        </w:rPr>
-        <w:t>f</w:t>
-      </w:r>
-      <w:r>
-        <w:t>, permette</w:t>
-      </w:r>
-      <w:r>
-        <w:t xml:space="preserve"> </w:t>
-      </w:r>
-      <w:r>
-        <w:t>permette</w:t>
-      </w:r>
-      <w:r>
-        <w:t xml:space="preserve"> di generare un file in formato .pdf partendo dal formato HTML. Questa funzionalità viene utilizzata per andare a generare un report che dato un’insieme di attack-patterns riscontrati, permette di ottenere la probabilità con cui si sta subendo un attacco informatico da parte degli Instrusion Set conosciuti.</w:t>
-      </w:r>
-    </w:p>
-    <w:p>
-      <w:pPr>
-        <w:pStyle w:val="Titolo5"/>
-      </w:pPr>
-      <w:r>
-        <w:t>PDF Extraction</w:t>
-      </w:r>
-    </w:p>
-    <w:p>
-      <w:r>
-        <w:rPr>
-          <w:b/>
-          <w:bCs/>
-        </w:rPr>
-        <w:t xml:space="preserve">PDF Extraction </w:t>
-      </w:r>
-      <w:r>
-        <w:t xml:space="preserve">integra il comportamento della libreria </w:t>
-      </w:r>
-      <w:r>
-        <w:rPr>
-          <w:b/>
-          <w:bCs/>
-        </w:rPr>
-        <w:t>pypdf</w:t>
-      </w:r>
-      <w:r>
-        <w:t>. La libreria in question viene utilizzata per andare a estrarre il testo ada un file in formato PDF. Questa funzionalità permette di andare ad implementare la funzione lettura di un CTI report ed estrazione delle vulnerabilità in esso.</w:t>
-      </w:r>
-    </w:p>
-    <w:p>
-      <w:pPr>
-        <w:pStyle w:val="Titolo4"/>
-      </w:pPr>
-      <w:r>
-        <w:t>Interfaccia per cvwelib</w:t>
-      </w:r>
-    </w:p>
-    <w:p>
-      <w:r>
-        <w:t>All’interno di stix&amp;vulnerability è presente anche un modulo che ha il compito di fornire un’interfaccia per effettuare le query ed ottenere le vulnerabilità dalla libreria cvwelib</w:t>
-      </w:r>
-      <w:r>
-        <w:t xml:space="preserve"> (figura 2</w:t>
-      </w:r>
-      <w:r>
-        <w:t>3</w:t>
-      </w:r>
-      <w:r>
-        <w:t>)</w:t>
-      </w:r>
-      <w:r>
-        <w:t xml:space="preserve">, tramite i moduli </w:t>
-      </w:r>
-      <w:r>
-        <w:rPr>
-          <w:b/>
-          <w:bCs/>
-        </w:rPr>
-        <w:t>CVE.py</w:t>
-      </w:r>
-      <w:r>
-        <w:t xml:space="preserve"> e </w:t>
-      </w:r>
-      <w:r>
-        <w:rPr>
-          <w:b/>
-          <w:bCs/>
-        </w:rPr>
-        <w:t>CWE.py</w:t>
-      </w:r>
-      <w:r>
-        <w:t xml:space="preserve">. </w:t>
-      </w:r>
-      <w:r>
-        <w:t xml:space="preserve">Questo approccio offre diversi vantaggi significativi. In primo luogo, centralizzando l'accesso alle informazioni sulle vulnerabilità, si semplifica notevolmente il processo di recupero dei dati, rendendo più efficiente l'interazione con il sistema. Gli utenti possono facilmente </w:t>
-      </w:r>
-      <w:r>
-        <w:lastRenderedPageBreak/>
-        <w:t>effettuare query specifiche senza dover comprendere la complessità interna del modulo cvwelib.</w:t>
-      </w:r>
-    </w:p>
-    <w:p>
-      <w:r>
-        <w:t>Inoltre, questo modulo di interfaccia permette una maggiore flessibilità nell'aggiornamento e nella manutenzione del sistema. Qualsiasi cambiamento nella struttura dei dati o nelle fonti di aggiornamento può essere gestito all'interno del modulo cvwelib senza influenzare gli utenti finali o altre parti del sistema. Questo separa chiaramente le responsabilità e facilita la gestione del codice.</w:t>
-      </w:r>
-    </w:p>
-    <w:p>
-      <w:r>
-        <w:t>Un altro vantaggio è la possibilità di estendere le funzionalità del sistema. Con un modulo dedicato all'interfaccia delle query, diventa più semplice aggiungere nuove fonti di dati o implementare nuove funzionalità di ricerca e filtraggio senza dover riscrivere o modificare significativamente altre parti del sistema.</w:t>
-      </w:r>
-    </w:p>
-    <w:p>
-      <w:r>
-        <w:t>Pertanto questa organizzazione modulare migliora la scalabilità e la robustezza del sistema, consentendo di effettuare test e debug in modo più efficace.</w:t>
-      </w:r>
-    </w:p>
-    <w:p>
-      <w:pPr>
-        <w:pStyle w:val="Titolo3"/>
-      </w:pPr>
-      <w:r>
-        <w:t>Data Acces API</w:t>
-      </w:r>
-    </w:p>
-    <w:p>
-      <w:r>
-        <w:t xml:space="preserve">La struttura del package </w:t>
-      </w:r>
-      <w:r>
-        <w:rPr>
-          <w:b/>
-          <w:bCs/>
-        </w:rPr>
-        <w:t>dataAccessAPI</w:t>
-      </w:r>
-      <w:r>
-        <w:t xml:space="preserve"> </w:t>
-      </w:r>
       <w:proofErr w:type="gramStart"/>
       <w:r>
         <w:t>è organizzat</w:t>
@@ -20169,7 +20355,6 @@
         <w:rPr>
           <w:noProof/>
         </w:rPr>
-        <w:lastRenderedPageBreak/>
         <w:drawing>
           <wp:inline distT="0" distB="0" distL="0" distR="0" wp14:anchorId="52BD8D12" wp14:editId="76DDA714">
             <wp:extent cx="2619741" cy="2438740"/>
@@ -20258,6 +20443,7 @@
         <w:pStyle w:val="Titolo2"/>
       </w:pPr>
       <w:r>
+        <w:lastRenderedPageBreak/>
         <w:t>c</w:t>
       </w:r>
       <w:r>
@@ -20341,7 +20527,6 @@
         <w:pStyle w:val="Titolo3"/>
       </w:pPr>
       <w:r>
-        <w:lastRenderedPageBreak/>
         <w:t>Struttura della libreria</w:t>
       </w:r>
     </w:p>
@@ -20421,6 +20606,7 @@
         </w:numPr>
       </w:pPr>
       <w:r>
+        <w:lastRenderedPageBreak/>
         <w:t xml:space="preserve">Il modulo </w:t>
       </w:r>
       <w:r>
@@ -20544,114 +20730,252 @@
         <w:pStyle w:val="Titolo3"/>
       </w:pPr>
       <w:r>
+        <w:t xml:space="preserve">Vantaggio rispetto </w:t>
+      </w:r>
+      <w:r>
+        <w:t xml:space="preserve">alle </w:t>
+      </w:r>
+      <w:r>
+        <w:t>N</w:t>
+      </w:r>
+      <w:r>
+        <w:t>IST API</w:t>
+      </w:r>
+    </w:p>
+    <w:p>
+      <w:r>
+        <w:t>Per sviluppare l’applicativo in question è stata utilizzata questa libreria e non quella ufficiale rilasciata dal NIST</w:t>
+      </w:r>
+      <w:r>
+        <w:t xml:space="preserve"> [36]</w:t>
+      </w:r>
+      <w:r>
+        <w:t xml:space="preserve"> poiché, quest’ultima pone dei limiti di richiesta quando si effettuano ripetute query in lassi di tempi minimi e inoltre non permette di ottenre le informazioni riguardanti le CWE, ma solo quelle relative alle CVE. Inoltre essendo un server locale permette dei tempi di risposta più che ridotti rispetto alle API rilasciate dal NIST.</w:t>
+      </w:r>
+    </w:p>
+    <w:p>
+      <w:pPr>
+        <w:pStyle w:val="Titolo2"/>
+      </w:pPr>
+      <w:r>
         <w:lastRenderedPageBreak/>
-        <w:t xml:space="preserve">Vantaggio rispetto </w:t>
-      </w:r>
-      <w:r>
-        <w:t xml:space="preserve">alle </w:t>
-      </w:r>
-      <w:r>
-        <w:t>N</w:t>
-      </w:r>
-      <w:r>
-        <w:t>IST API</w:t>
-      </w:r>
-    </w:p>
-    <w:p>
-      <w:r>
-        <w:t>Per sviluppare l’applicativo in question è stata utilizzata questa libreria e non quella ufficiale rilasciata dal NIST</w:t>
-      </w:r>
-      <w:r>
-        <w:t xml:space="preserve"> [36]</w:t>
-      </w:r>
-      <w:r>
-        <w:t xml:space="preserve"> poiché, quest’ultima pone dei limiti di richiesta quando si effettuano ripetute query in lassi di tempi minimi e inoltre non permette di ottenre le informazioni riguardanti le CWE, ma solo quelle relative alle CVE. Inoltre essendo un server locale permette dei tempi di risposta più che ridotti rispetto alle API rilasciate dal NIST.</w:t>
-      </w:r>
-    </w:p>
-    <w:p>
-      <w:pPr>
-        <w:pStyle w:val="Titolo2"/>
-      </w:pPr>
-      <w:r>
-        <w:t>webInterface</w:t>
-      </w:r>
-    </w:p>
-    <w:p>
-      <w:r>
-        <w:rPr>
-          <w:b/>
-          <w:bCs/>
-        </w:rPr>
-        <w:t>L'interfaccia</w:t>
-      </w:r>
-      <w:r>
-        <w:t xml:space="preserve"> utente di DetectiveAttacks è stata sviluppata come applicazione web utilizzando </w:t>
-      </w:r>
-      <w:r>
-        <w:rPr>
-          <w:b/>
-          <w:bCs/>
-        </w:rPr>
-        <w:t>React.js</w:t>
-      </w:r>
-      <w:r>
-        <w:t xml:space="preserve">, un framework JavaScript noto per la costruzione di interfacce interattive e dinamiche. React.js è stato scelto per la sua capacità di gestire componenti riutilizzabili e stati complessi, permettendo la creazione di un'interfaccia moderna ed efficiente. Per ottimizzare ulteriormente il processo di sviluppo, è stato impiegato </w:t>
-      </w:r>
-      <w:r>
-        <w:rPr>
-          <w:b/>
-          <w:bCs/>
-        </w:rPr>
-        <w:t>Vite</w:t>
-      </w:r>
-      <w:r>
-        <w:t>, uno strumento di build che offre un ambiente di sviluppo rapido e una configurazione semplificata. Vite facilita l'uso delle funzionalità avanzate di JavaScript moderno e migliora il workflow degli sviluppatori, riducendo i tempi di build.</w:t>
-      </w:r>
-    </w:p>
-    <w:p>
-      <w:r>
-        <w:t>La web interface si compone di differenti pagine le quali permettono di utilizzare le diverse funzionalità del sistema.</w:t>
-      </w:r>
-    </w:p>
-    <w:p>
-      <w:pPr>
-        <w:pStyle w:val="Titolo3"/>
-      </w:pPr>
-      <w:r>
+        <w:t>capeclib</w:t>
+      </w:r>
+    </w:p>
+    <w:p>
+      <w:r>
+        <w:t>In questa libreria contenuta in container che prende il suo stesso nome (figura 9), è presente la logica di ritrovamento e aggiornamento dei dati rigur</w:t>
+      </w:r>
+      <w:r>
+        <w:t>d</w:t>
+      </w:r>
+      <w:r>
+        <w:t>anti i CAPEC. La struttura della libreria (figura 25) è la seguente:</w:t>
+      </w:r>
+    </w:p>
+    <w:p>
+      <w:pPr>
+        <w:numPr>
+          <w:ilvl w:val="0"/>
+          <w:numId w:val="46"/>
+        </w:numPr>
+      </w:pPr>
+      <w:r>
+        <w:rPr>
+          <w:b/>
+          <w:bCs/>
+        </w:rPr>
+        <w:t>app.py</w:t>
+      </w:r>
+      <w:r>
+        <w:t>: Questo file rappresenta il punto di ingresso dell'applicazione. Qui viene inizializzata e configurata l'applicazione, e vengono avviati i vari processi necessari.</w:t>
+      </w:r>
+    </w:p>
+    <w:p>
+      <w:pPr>
+        <w:numPr>
+          <w:ilvl w:val="0"/>
+          <w:numId w:val="46"/>
+        </w:numPr>
+      </w:pPr>
+      <w:r>
+        <w:rPr>
+          <w:b/>
+          <w:bCs/>
+        </w:rPr>
+        <w:t>src/</w:t>
+      </w:r>
+      <w:r>
+        <w:t>: La cartella src contiene il codice sorgente principale della libreria.</w:t>
+      </w:r>
+    </w:p>
+    <w:p>
+      <w:pPr>
+        <w:numPr>
+          <w:ilvl w:val="2"/>
+          <w:numId w:val="46"/>
+        </w:numPr>
+        <w:tabs>
+          <w:tab w:val="num" w:pos="1440"/>
+          <w:tab w:val="num" w:pos="2160"/>
+        </w:tabs>
+      </w:pPr>
+      <w:r>
+        <w:rPr>
+          <w:b/>
+          <w:bCs/>
+        </w:rPr>
+        <w:t>_data/</w:t>
+      </w:r>
+      <w:r>
+        <w:t>: Questa cartella contiene i dati utilizzati dalla libreria. In particolare,</w:t>
+      </w:r>
+      <w:r>
+        <w:t xml:space="preserve"> tra cui </w:t>
+      </w:r>
+      <w:r>
+        <w:rPr>
+          <w:b/>
+          <w:bCs/>
+        </w:rPr>
+        <w:t>local-hashes.json</w:t>
+      </w:r>
+      <w:r>
+        <w:t>,</w:t>
+      </w:r>
+      <w:r>
+        <w:t xml:space="preserve"> che memorizza gli hash locali dei dati per determinare la necessità di aggiornamenti</w:t>
+      </w:r>
+      <w:r>
+        <w:t xml:space="preserve"> e </w:t>
+      </w:r>
+      <w:r>
+        <w:rPr>
+          <w:b/>
+          <w:bCs/>
+        </w:rPr>
+        <w:t>stix-capec.json</w:t>
+      </w:r>
+      <w:r>
+        <w:t>,</w:t>
+      </w:r>
+      <w:r>
+        <w:t xml:space="preserve"> che contiene i dati CAPEC in formato STIX, utilizzati per correlare e analizzare</w:t>
+      </w:r>
+      <w:r>
+        <w:t xml:space="preserve"> le tecniche di attacco</w:t>
+      </w:r>
+      <w:r>
+        <w:t>.</w:t>
+      </w:r>
+    </w:p>
+    <w:p>
+      <w:pPr>
+        <w:numPr>
+          <w:ilvl w:val="1"/>
+          <w:numId w:val="46"/>
+        </w:numPr>
+        <w:tabs>
+          <w:tab w:val="num" w:pos="1440"/>
+        </w:tabs>
+      </w:pPr>
+      <w:r>
+        <w:rPr>
+          <w:b/>
+          <w:bCs/>
+        </w:rPr>
+        <w:t>CapecData.py</w:t>
+      </w:r>
+      <w:r>
+        <w:t>: Questo file contiene la logica principale per la gestione e l'elaborazione dei dati CAPEC. Qui vengono implementate le funzioni per il caricamento, l'aggiornamento e la manipolazione dei dati relativi ai Common Attack Pattern Enumeration and Classification</w:t>
+      </w:r>
+      <w:r>
+        <w:t>.</w:t>
+      </w:r>
+    </w:p>
+    <w:p>
+      <w:pPr>
+        <w:numPr>
+          <w:ilvl w:val="2"/>
+          <w:numId w:val="46"/>
+        </w:numPr>
+        <w:tabs>
+          <w:tab w:val="num" w:pos="1440"/>
+          <w:tab w:val="num" w:pos="2160"/>
+        </w:tabs>
+      </w:pPr>
+      <w:r>
+        <w:rPr>
+          <w:b/>
+          <w:bCs/>
+        </w:rPr>
         <w:lastRenderedPageBreak/>
-        <w:t>Searching choices</w:t>
-      </w:r>
-    </w:p>
-    <w:p>
-      <w:r>
-        <w:t>L’interfaccia di scelta della modilità di ricerca (figura 2</w:t>
-      </w:r>
-      <w:r>
-        <w:t>5)</w:t>
-      </w:r>
-      <w:r>
-        <w:t xml:space="preserve"> permette di effettuare 2 operazioni, avviare il sistema in ricerca manuale o caricare un report in formato PDF o TXT in modo estrarre le vulnerabilità descritte in esso.</w:t>
-      </w:r>
-      <w:r>
-        <w:t xml:space="preserve"> Se viene scelta la seconda opzione verranno mostrate all’utente la lista di vulnerabilità riscontrare </w:t>
-      </w:r>
-      <w:r>
-        <w:t>e la possibilità di visualizzare le informaizoni che il sistema ha appreso su quelle vulnerabilità.</w:t>
+        <w:t>utils/</w:t>
+      </w:r>
+      <w:r>
+        <w:t>: Questa cartella contiene vari utility scripts che supportano le funzionalità principali della libreria. I</w:t>
+      </w:r>
+      <w:r>
+        <w:t xml:space="preserve">l modulo più importante in essa è </w:t>
+      </w:r>
+      <w:r>
+        <w:rPr>
+          <w:b/>
+          <w:bCs/>
+        </w:rPr>
+        <w:t>FetchData.py</w:t>
+      </w:r>
+      <w:r>
+        <w:rPr>
+          <w:b/>
+          <w:bCs/>
+        </w:rPr>
+        <w:t>,</w:t>
+      </w:r>
+      <w:r>
+        <w:t xml:space="preserve"> </w:t>
+      </w:r>
+      <w:r>
+        <w:t>il quale si occupa</w:t>
+      </w:r>
+      <w:r>
+        <w:t xml:space="preserve"> </w:t>
+      </w:r>
+      <w:r>
+        <w:t>de</w:t>
+      </w:r>
+      <w:r>
+        <w:t xml:space="preserve">l recupero dei </w:t>
+      </w:r>
+      <w:r>
+        <w:t xml:space="preserve">CAPEC dalla fonte </w:t>
+      </w:r>
+      <w:r>
+        <w:t>https://raw.githubusercontent.com/mitre/cti/master/capec/2.1/stix-capec.json</w:t>
+      </w:r>
+      <w:r>
+        <w:t xml:space="preserve">. </w:t>
+      </w:r>
+    </w:p>
+    <w:p>
+      <w:r>
+        <w:t>Questa struttura modulare e organizzata consente di mantenere il codice pulito, facilmente manutenibile e scalabile, facilitando l'integrazione e l'aggiornamento dei dati CAPEC nel sistema.</w:t>
       </w:r>
     </w:p>
     <w:p>
       <w:pPr>
         <w:jc w:val="center"/>
-      </w:pPr>
-      <w:r>
-        <w:rPr>
-          <w:noProof/>
-        </w:rPr>
+        <w:rPr>
+          <w:i/>
+          <w:iCs/>
+        </w:rPr>
+      </w:pPr>
+      <w:r>
         <w:drawing>
-          <wp:inline distT="0" distB="0" distL="0" distR="0" wp14:anchorId="3AFD3E41" wp14:editId="0FAD983B">
-            <wp:extent cx="5040630" cy="2835275"/>
+          <wp:inline distT="0" distB="0" distL="0" distR="0" wp14:anchorId="311029A4" wp14:editId="2C676337">
+            <wp:extent cx="2130949" cy="1724689"/>
             <wp:effectExtent l="0" t="0" r="0" b="0"/>
-            <wp:docPr id="34" name="Immagine 34"/>
+            <wp:docPr id="40" name="Immagine 40"/>
             <wp:cNvGraphicFramePr>
               <a:graphicFrameLocks xmlns:a="http://schemas.openxmlformats.org/drawingml/2006/main" noChangeAspect="1"/>
             </wp:cNvGraphicFramePr>
@@ -20663,7 +20987,19 @@
                     <pic:cNvPicPr/>
                   </pic:nvPicPr>
                   <pic:blipFill>
-                    <a:blip r:embed="rId43"/>
+                    <a:blip r:embed="rId43">
+                      <a:extLst>
+                        <a:ext uri="{BEBA8EAE-BF5A-486C-A8C5-ECC9F3942E4B}">
+                          <a14:imgProps xmlns:a14="http://schemas.microsoft.com/office/drawing/2010/main">
+                            <a14:imgLayer r:embed="rId44">
+                              <a14:imgEffect>
+                                <a14:brightnessContrast bright="20000" contrast="-40000"/>
+                              </a14:imgEffect>
+                            </a14:imgLayer>
+                          </a14:imgProps>
+                        </a:ext>
+                      </a:extLst>
+                    </a:blip>
                     <a:stretch>
                       <a:fillRect/>
                     </a:stretch>
@@ -20671,7 +21007,7 @@
                   <pic:spPr>
                     <a:xfrm>
                       <a:off x="0" y="0"/>
-                      <a:ext cx="5040630" cy="2835275"/>
+                      <a:ext cx="2137066" cy="1729639"/>
                     </a:xfrm>
                     <a:prstGeom prst="rect">
                       <a:avLst/>
@@ -20685,7 +21021,74 @@
       </w:r>
       <w:r>
         <w:br/>
-        <w:t>Figura 25: Searching choices page</w:t>
+      </w:r>
+      <w:r>
+        <w:t xml:space="preserve">Figura 25: </w:t>
+      </w:r>
+      <w:r>
+        <w:t>Struttura</w:t>
+      </w:r>
+      <w:r>
+        <w:t xml:space="preserve"> package</w:t>
+      </w:r>
+      <w:r>
+        <w:br/>
+      </w:r>
+      <w:r>
+        <w:rPr>
+          <w:i/>
+          <w:iCs/>
+        </w:rPr>
+        <w:t>/capeclib</w:t>
+      </w:r>
+    </w:p>
+    <w:p>
+      <w:pPr>
+        <w:pStyle w:val="Titolo2"/>
+      </w:pPr>
+      <w:r>
+        <w:t>webInterface</w:t>
+      </w:r>
+    </w:p>
+    <w:p>
+      <w:r>
+        <w:rPr>
+          <w:b/>
+          <w:bCs/>
+        </w:rPr>
+        <w:t>L'interfaccia</w:t>
+      </w:r>
+      <w:r>
+        <w:t xml:space="preserve"> utente di DetectiveAttacks è stata sviluppata come applicazione web utilizzando </w:t>
+      </w:r>
+      <w:r>
+        <w:rPr>
+          <w:b/>
+          <w:bCs/>
+        </w:rPr>
+        <w:t>React.js</w:t>
+      </w:r>
+      <w:r>
+        <w:t xml:space="preserve">, un framework JavaScript noto per la costruzione di interfacce interattive e dinamiche. React.js è stato scelto per la sua capacità di gestire componenti riutilizzabili e stati complessi, permettendo la creazione di </w:t>
+      </w:r>
+      <w:r>
+        <w:lastRenderedPageBreak/>
+        <w:t xml:space="preserve">un'interfaccia moderna ed efficiente. Per ottimizzare ulteriormente il processo di sviluppo, è stato impiegato </w:t>
+      </w:r>
+      <w:r>
+        <w:rPr>
+          <w:b/>
+          <w:bCs/>
+        </w:rPr>
+        <w:t>Vite</w:t>
+      </w:r>
+      <w:r>
+        <w:t>, uno strumento di build che offre un ambiente di sviluppo rapido e una configurazione semplificata. Vite facilita l'uso delle funzionalità avanzate di JavaScript moderno e migliora il workflow degli sviluppatori, riducendo i tempi di build.</w:t>
+      </w:r>
+    </w:p>
+    <w:p>
+      <w:r>
+        <w:t>La web interface si compone di differenti pagine le quali permettono di utilizzare le diverse funzionalità del sistema.</w:t>
       </w:r>
     </w:p>
     <w:p>
@@ -20693,133 +21096,43 @@
         <w:pStyle w:val="Titolo3"/>
       </w:pPr>
       <w:r>
-        <w:t>Manual searching page</w:t>
-      </w:r>
-    </w:p>
-    <w:p>
-      <w:r>
-        <w:t>La pagina di ricerca manule (</w:t>
-      </w:r>
-      <w:r>
-        <w:t>f</w:t>
-      </w:r>
-      <w:r>
-        <w:t>igura 2</w:t>
+        <w:t>Searching choices</w:t>
+      </w:r>
+    </w:p>
+    <w:p>
+      <w:r>
+        <w:t>L’interfaccia di scelta della modilità di ricerca (figura 2</w:t>
       </w:r>
       <w:r>
         <w:t>6</w:t>
       </w:r>
       <w:r>
-        <w:t>) permette di esplorare l’intera knowloge base della CTI, tramite la barra di ricerca e i filtri che permettono di o</w:t>
-      </w:r>
-      <w:r>
-        <w:t>t</w:t>
-      </w:r>
-      <w:r>
-        <w:t>tennere più agevolmente gli oggetti cercati</w:t>
-      </w:r>
-      <w:r>
-        <w:t xml:space="preserve"> e le relazioni con gli altri agenti di minaccia</w:t>
-      </w:r>
-      <w:r>
-        <w:t xml:space="preserve"> </w:t>
-      </w:r>
-      <w:r>
-        <w:t>e possibili azioni difensive, gli esperti</w:t>
-      </w:r>
-      <w:r>
-        <w:t xml:space="preserve"> del settore possono esplorare </w:t>
-      </w:r>
-      <w:r>
+        <w:t>)</w:t>
+      </w:r>
+      <w:r>
+        <w:t xml:space="preserve"> permette di effettuare 2 operazioni, avviare il sistema in ricerca manuale o caricare un report in formato PDF o TXT in modo estrarre le vulnerabilità descritte in esso.</w:t>
+      </w:r>
+      <w:r>
+        <w:t xml:space="preserve"> Se viene scelta la seconda opzione verranno mostrate all’utente la lista di vulnerabilità riscontrare </w:t>
+      </w:r>
+      <w:r>
+        <w:t>e la possibilità di visualizzare le informaizoni che il sistema ha appreso su quelle vulnerabilità.</w:t>
+      </w:r>
+    </w:p>
+    <w:p>
+      <w:pPr>
+        <w:jc w:val="center"/>
+      </w:pPr>
+      <w:r>
+        <w:rPr>
+          <w:noProof/>
+        </w:rPr>
         <w:lastRenderedPageBreak/>
-        <w:t>velocemente le soluzioni da intraprendere per la propria organizzazione o le possibili minacce per essa.</w:t>
-      </w:r>
-    </w:p>
-    <w:p>
-      <w:r>
-        <w:t>Nella stessa schermata è anche presente l’opzione per poter effetuare il mapping di una vulnerabilità tramite il suo id</w:t>
-      </w:r>
-      <w:r>
-        <w:t xml:space="preserve"> (figura 2</w:t>
-      </w:r>
-      <w:r>
-        <w:t>7</w:t>
-      </w:r>
-      <w:r>
-        <w:t>)</w:t>
-      </w:r>
-      <w:r>
-        <w:t>, in modo da conoscerne i possibili pattern di attacco sfruttati.</w:t>
-      </w:r>
-    </w:p>
-    <w:p>
-      <w:pPr>
-        <w:jc w:val="center"/>
-      </w:pPr>
-      <w:r>
-        <w:rPr>
-          <w:noProof/>
-        </w:rPr>
         <w:drawing>
-          <wp:inline distT="0" distB="0" distL="0" distR="0" wp14:anchorId="11DCA0CD" wp14:editId="5FAEFAA4">
-            <wp:extent cx="5040630" cy="2803525"/>
+          <wp:inline distT="0" distB="0" distL="0" distR="0" wp14:anchorId="3AFD3E41" wp14:editId="0FAD983B">
+            <wp:extent cx="5040630" cy="2835275"/>
             <wp:effectExtent l="0" t="0" r="0" b="0"/>
-            <wp:docPr id="28" name="Immagine 28"/>
-            <wp:cNvGraphicFramePr>
-              <a:graphicFrameLocks xmlns:a="http://schemas.openxmlformats.org/drawingml/2006/main" noChangeAspect="1"/>
-            </wp:cNvGraphicFramePr>
-            <a:graphic xmlns:a="http://schemas.openxmlformats.org/drawingml/2006/main">
-              <a:graphicData uri="http://schemas.openxmlformats.org/drawingml/2006/picture">
-                <pic:pic xmlns:pic="http://schemas.openxmlformats.org/drawingml/2006/picture">
-                  <pic:nvPicPr>
-                    <pic:cNvPr id="1" name=""/>
-                    <pic:cNvPicPr/>
-                  </pic:nvPicPr>
-                  <pic:blipFill>
-                    <a:blip r:embed="rId44"/>
-                    <a:stretch>
-                      <a:fillRect/>
-                    </a:stretch>
-                  </pic:blipFill>
-                  <pic:spPr>
-                    <a:xfrm>
-                      <a:off x="0" y="0"/>
-                      <a:ext cx="5040630" cy="2803525"/>
-                    </a:xfrm>
-                    <a:prstGeom prst="rect">
-                      <a:avLst/>
-                    </a:prstGeom>
-                  </pic:spPr>
-                </pic:pic>
-              </a:graphicData>
-            </a:graphic>
-          </wp:inline>
-        </w:drawing>
-      </w:r>
-      <w:r>
-        <w:br/>
-        <w:t>Figura 2</w:t>
-      </w:r>
-      <w:r>
-        <w:t>6</w:t>
-      </w:r>
-      <w:r>
-        <w:t>: Manual searching page</w:t>
-      </w:r>
-    </w:p>
-    <w:p>
-      <w:pPr>
-        <w:jc w:val="center"/>
-      </w:pPr>
-      <w:r>
-        <w:rPr>
-          <w:noProof/>
-        </w:rPr>
-        <w:drawing>
-          <wp:inline distT="0" distB="0" distL="0" distR="0" wp14:anchorId="5084D3EA" wp14:editId="2E6DFA21">
-            <wp:extent cx="5040630" cy="2762250"/>
-            <wp:effectExtent l="0" t="0" r="0" b="0"/>
-            <wp:docPr id="33" name="Immagine 33"/>
+            <wp:docPr id="34" name="Immagine 34"/>
             <wp:cNvGraphicFramePr>
               <a:graphicFrameLocks xmlns:a="http://schemas.openxmlformats.org/drawingml/2006/main" noChangeAspect="1"/>
             </wp:cNvGraphicFramePr>
@@ -20839,7 +21152,7 @@
                   <pic:spPr>
                     <a:xfrm>
                       <a:off x="0" y="0"/>
-                      <a:ext cx="5040630" cy="2762250"/>
+                      <a:ext cx="5040630" cy="2835275"/>
                     </a:xfrm>
                     <a:prstGeom prst="rect">
                       <a:avLst/>
@@ -20856,69 +21169,86 @@
         <w:t>Figura 2</w:t>
       </w:r>
       <w:r>
+        <w:t>6</w:t>
+      </w:r>
+      <w:r>
+        <w:t>: Searching choices page</w:t>
+      </w:r>
+    </w:p>
+    <w:p>
+      <w:pPr>
+        <w:pStyle w:val="Titolo3"/>
+      </w:pPr>
+      <w:r>
+        <w:t>Manual searching page</w:t>
+      </w:r>
+    </w:p>
+    <w:p>
+      <w:r>
+        <w:t>La pagina di ricerca manule (</w:t>
+      </w:r>
+      <w:r>
+        <w:t>f</w:t>
+      </w:r>
+      <w:r>
+        <w:t>igura 2</w:t>
+      </w:r>
+      <w:r>
         <w:t>7</w:t>
       </w:r>
       <w:r>
-        <w:t xml:space="preserve">: </w:t>
-      </w:r>
-      <w:r>
-        <w:t>Mapping</w:t>
-      </w:r>
-      <w:r>
-        <w:t xml:space="preserve"> di una nuova vulnerabilità</w:t>
-      </w:r>
-    </w:p>
-    <w:p>
-      <w:pPr>
-        <w:pStyle w:val="Titolo3"/>
-      </w:pPr>
-      <w:r>
+        <w:t>) permette di esplorare l’intera knowloge base della CTI, tramite la barra di ricerca e i filtri che permettono di o</w:t>
+      </w:r>
+      <w:r>
+        <w:t>t</w:t>
+      </w:r>
+      <w:r>
+        <w:t>tennere più agevolmente gli oggetti cercati</w:t>
+      </w:r>
+      <w:r>
+        <w:t xml:space="preserve"> e le relazioni con gli altri agenti di minaccia</w:t>
+      </w:r>
+      <w:r>
+        <w:t xml:space="preserve"> </w:t>
+      </w:r>
+      <w:r>
+        <w:t>e possibili azioni difensive, gli esperti</w:t>
+      </w:r>
+      <w:r>
+        <w:t xml:space="preserve"> del settore possono esplorare velocemente le soluzioni da intraprendere per la propria organizzazione o le possibili minacce per essa.</w:t>
+      </w:r>
+    </w:p>
+    <w:p>
+      <w:r>
+        <w:t>Nella stessa schermata è anche presente l’opzione per poter effetuare il mapping di una vulnerabilità tramite il suo id</w:t>
+      </w:r>
+      <w:r>
+        <w:t xml:space="preserve"> (figura 2</w:t>
+      </w:r>
+      <w:r>
+        <w:t>8</w:t>
+      </w:r>
+      <w:r>
+        <w:t>)</w:t>
+      </w:r>
+      <w:r>
+        <w:t>, in modo da conoscerne i possibili pattern di attacco sfruttati.</w:t>
+      </w:r>
+    </w:p>
+    <w:p>
+      <w:pPr>
+        <w:jc w:val="center"/>
+      </w:pPr>
+      <w:r>
+        <w:rPr>
+          <w:noProof/>
+        </w:rPr>
         <w:lastRenderedPageBreak/>
-        <w:t>Attack patterns by phase</w:t>
-      </w:r>
-    </w:p>
-    <w:p>
-      <w:r>
-        <w:t>Nella schermata in questione si può visualizzare una matrice espansa</w:t>
-      </w:r>
-      <w:r>
-        <w:t xml:space="preserve"> (figura 2</w:t>
-      </w:r>
-      <w:r>
-        <w:t>8</w:t>
-      </w:r>
-      <w:r>
-        <w:t>)</w:t>
-      </w:r>
-      <w:r>
-        <w:t>, la quale fornisce l’unione delle tecniche provenienti dai framework ATT&amp;CK e ATLAS, dando così un’altra forma di visualizzazione delle informaizoni e la possibilità di selezionare gli attacchi riscontrati tramite software di terze parti nella propria organizzazione al fine di generare un report</w:t>
-      </w:r>
-      <w:r>
-        <w:t xml:space="preserve"> (figura 2</w:t>
-      </w:r>
-      <w:r>
-        <w:t>9</w:t>
-      </w:r>
-      <w:r>
-        <w:t>)</w:t>
-      </w:r>
-      <w:r>
-        <w:t xml:space="preserve"> che fornisca la probabilità con cui si sta subendo un attacco da parte dei threat agent/group conosciuti. </w:t>
-      </w:r>
-    </w:p>
-    <w:p>
-      <w:pPr>
-        <w:jc w:val="center"/>
-      </w:pPr>
-      <w:r>
-        <w:rPr>
-          <w:noProof/>
-        </w:rPr>
         <w:drawing>
-          <wp:inline distT="0" distB="0" distL="0" distR="0" wp14:anchorId="0BA61A96" wp14:editId="0C9FC2BC">
-            <wp:extent cx="5040630" cy="2786380"/>
+          <wp:inline distT="0" distB="0" distL="0" distR="0" wp14:anchorId="11DCA0CD" wp14:editId="5FAEFAA4">
+            <wp:extent cx="5040630" cy="2803525"/>
             <wp:effectExtent l="0" t="0" r="0" b="0"/>
-            <wp:docPr id="32" name="Immagine 32"/>
+            <wp:docPr id="28" name="Immagine 28"/>
             <wp:cNvGraphicFramePr>
               <a:graphicFrameLocks xmlns:a="http://schemas.openxmlformats.org/drawingml/2006/main" noChangeAspect="1"/>
             </wp:cNvGraphicFramePr>
@@ -20938,7 +21268,7 @@
                   <pic:spPr>
                     <a:xfrm>
                       <a:off x="0" y="0"/>
-                      <a:ext cx="5040630" cy="2786380"/>
+                      <a:ext cx="5040630" cy="2803525"/>
                     </a:xfrm>
                     <a:prstGeom prst="rect">
                       <a:avLst/>
@@ -20950,35 +21280,30 @@
           </wp:inline>
         </w:drawing>
       </w:r>
+      <w:r>
+        <w:br/>
+        <w:t>Figura 2</w:t>
+      </w:r>
+      <w:r>
+        <w:t>7</w:t>
+      </w:r>
+      <w:r>
+        <w:t>: Manual searching page</w:t>
+      </w:r>
     </w:p>
     <w:p>
       <w:pPr>
         <w:jc w:val="center"/>
       </w:pPr>
       <w:r>
-        <w:t>Figura 2</w:t>
-      </w:r>
-      <w:r>
-        <w:t>8</w:t>
-      </w:r>
-      <w:r>
-        <w:t>: Unione delle matrici ATT&amp;CK e ATLAS</w:t>
-      </w:r>
-    </w:p>
-    <w:p>
-      <w:pPr>
-        <w:jc w:val="center"/>
-      </w:pPr>
-      <w:r>
         <w:rPr>
           <w:noProof/>
         </w:rPr>
-        <w:lastRenderedPageBreak/>
         <w:drawing>
-          <wp:inline distT="0" distB="0" distL="0" distR="0" wp14:anchorId="51F83599" wp14:editId="470E8DC5">
-            <wp:extent cx="4731488" cy="6961927"/>
+          <wp:inline distT="0" distB="0" distL="0" distR="0" wp14:anchorId="5084D3EA" wp14:editId="2E6DFA21">
+            <wp:extent cx="5040630" cy="2762250"/>
             <wp:effectExtent l="0" t="0" r="0" b="0"/>
-            <wp:docPr id="31" name="Immagine 31"/>
+            <wp:docPr id="33" name="Immagine 33"/>
             <wp:cNvGraphicFramePr>
               <a:graphicFrameLocks xmlns:a="http://schemas.openxmlformats.org/drawingml/2006/main" noChangeAspect="1"/>
             </wp:cNvGraphicFramePr>
@@ -20998,6 +21323,168 @@
                   <pic:spPr>
                     <a:xfrm>
                       <a:off x="0" y="0"/>
+                      <a:ext cx="5040630" cy="2762250"/>
+                    </a:xfrm>
+                    <a:prstGeom prst="rect">
+                      <a:avLst/>
+                    </a:prstGeom>
+                  </pic:spPr>
+                </pic:pic>
+              </a:graphicData>
+            </a:graphic>
+          </wp:inline>
+        </w:drawing>
+      </w:r>
+      <w:r>
+        <w:br/>
+        <w:t>Figura 2</w:t>
+      </w:r>
+      <w:r>
+        <w:t>8</w:t>
+      </w:r>
+      <w:r>
+        <w:t xml:space="preserve">: </w:t>
+      </w:r>
+      <w:r>
+        <w:t>Mapping</w:t>
+      </w:r>
+      <w:r>
+        <w:t xml:space="preserve"> di una nuova vulnerabilità</w:t>
+      </w:r>
+    </w:p>
+    <w:p>
+      <w:pPr>
+        <w:pStyle w:val="Titolo3"/>
+      </w:pPr>
+      <w:r>
+        <w:t>Attack patterns by phase</w:t>
+      </w:r>
+    </w:p>
+    <w:p>
+      <w:r>
+        <w:t>Nella schermata in questione si può visualizzare una matrice espansa</w:t>
+      </w:r>
+      <w:r>
+        <w:t xml:space="preserve"> (figura 2</w:t>
+      </w:r>
+      <w:r>
+        <w:t>9</w:t>
+      </w:r>
+      <w:r>
+        <w:t>)</w:t>
+      </w:r>
+      <w:r>
+        <w:t xml:space="preserve">, la quale fornisce l’unione delle tecniche provenienti dai framework ATT&amp;CK e ATLAS, dando così un’altra </w:t>
+      </w:r>
+      <w:r>
+        <w:lastRenderedPageBreak/>
+        <w:t>forma di visualizzazione delle informaizoni e la possibilità di selezionare gli attacchi riscontrati tramite software di terze parti nella propria organizzazione al fine di generare un report</w:t>
+      </w:r>
+      <w:r>
+        <w:t xml:space="preserve"> (figura </w:t>
+      </w:r>
+      <w:r>
+        <w:t>30</w:t>
+      </w:r>
+      <w:r>
+        <w:t>)</w:t>
+      </w:r>
+      <w:r>
+        <w:t xml:space="preserve"> che fornisca la probabilità con cui si sta subendo un attacco da parte dei threat agent/group conosciuti. </w:t>
+      </w:r>
+    </w:p>
+    <w:p>
+      <w:pPr>
+        <w:jc w:val="center"/>
+      </w:pPr>
+      <w:r>
+        <w:rPr>
+          <w:noProof/>
+        </w:rPr>
+        <w:drawing>
+          <wp:inline distT="0" distB="0" distL="0" distR="0" wp14:anchorId="0BA61A96" wp14:editId="0C9FC2BC">
+            <wp:extent cx="5040630" cy="2786380"/>
+            <wp:effectExtent l="0" t="0" r="0" b="0"/>
+            <wp:docPr id="32" name="Immagine 32"/>
+            <wp:cNvGraphicFramePr>
+              <a:graphicFrameLocks xmlns:a="http://schemas.openxmlformats.org/drawingml/2006/main" noChangeAspect="1"/>
+            </wp:cNvGraphicFramePr>
+            <a:graphic xmlns:a="http://schemas.openxmlformats.org/drawingml/2006/main">
+              <a:graphicData uri="http://schemas.openxmlformats.org/drawingml/2006/picture">
+                <pic:pic xmlns:pic="http://schemas.openxmlformats.org/drawingml/2006/picture">
+                  <pic:nvPicPr>
+                    <pic:cNvPr id="1" name=""/>
+                    <pic:cNvPicPr/>
+                  </pic:nvPicPr>
+                  <pic:blipFill>
+                    <a:blip r:embed="rId48"/>
+                    <a:stretch>
+                      <a:fillRect/>
+                    </a:stretch>
+                  </pic:blipFill>
+                  <pic:spPr>
+                    <a:xfrm>
+                      <a:off x="0" y="0"/>
+                      <a:ext cx="5040630" cy="2786380"/>
+                    </a:xfrm>
+                    <a:prstGeom prst="rect">
+                      <a:avLst/>
+                    </a:prstGeom>
+                  </pic:spPr>
+                </pic:pic>
+              </a:graphicData>
+            </a:graphic>
+          </wp:inline>
+        </w:drawing>
+      </w:r>
+    </w:p>
+    <w:p>
+      <w:pPr>
+        <w:jc w:val="center"/>
+      </w:pPr>
+      <w:r>
+        <w:t xml:space="preserve">Figura </w:t>
+      </w:r>
+      <w:r>
+        <w:t>29</w:t>
+      </w:r>
+      <w:r>
+        <w:t>: Unione delle matrici ATT&amp;CK e ATLAS</w:t>
+      </w:r>
+    </w:p>
+    <w:p>
+      <w:pPr>
+        <w:jc w:val="center"/>
+      </w:pPr>
+      <w:r>
+        <w:rPr>
+          <w:noProof/>
+        </w:rPr>
+        <w:lastRenderedPageBreak/>
+        <w:drawing>
+          <wp:inline distT="0" distB="0" distL="0" distR="0" wp14:anchorId="51F83599" wp14:editId="470E8DC5">
+            <wp:extent cx="4731488" cy="6961927"/>
+            <wp:effectExtent l="0" t="0" r="0" b="0"/>
+            <wp:docPr id="31" name="Immagine 31"/>
+            <wp:cNvGraphicFramePr>
+              <a:graphicFrameLocks xmlns:a="http://schemas.openxmlformats.org/drawingml/2006/main" noChangeAspect="1"/>
+            </wp:cNvGraphicFramePr>
+            <a:graphic xmlns:a="http://schemas.openxmlformats.org/drawingml/2006/main">
+              <a:graphicData uri="http://schemas.openxmlformats.org/drawingml/2006/picture">
+                <pic:pic xmlns:pic="http://schemas.openxmlformats.org/drawingml/2006/picture">
+                  <pic:nvPicPr>
+                    <pic:cNvPr id="1" name=""/>
+                    <pic:cNvPicPr/>
+                  </pic:nvPicPr>
+                  <pic:blipFill>
+                    <a:blip r:embed="rId49"/>
+                    <a:stretch>
+                      <a:fillRect/>
+                    </a:stretch>
+                  </pic:blipFill>
+                  <pic:spPr>
+                    <a:xfrm>
+                      <a:off x="0" y="0"/>
                       <a:ext cx="4749032" cy="6987741"/>
                     </a:xfrm>
                     <a:prstGeom prst="rect">
@@ -21014,10 +21501,10 @@
         <w:br/>
       </w:r>
       <w:r>
-        <w:t>Figura 2</w:t>
-      </w:r>
-      <w:r>
-        <w:t>9</w:t>
+        <w:t xml:space="preserve">Figura </w:t>
+      </w:r>
+      <w:r>
+        <w:t>30</w:t>
       </w:r>
       <w:r>
         <w:t xml:space="preserve">: </w:t>
@@ -22325,7 +22812,7 @@
       <w:r>
         <w:br/>
       </w:r>
-      <w:hyperlink r:id="rId48" w:history="1">
+      <w:hyperlink r:id="rId50" w:history="1">
         <w:r>
           <w:rPr>
             <w:rStyle w:val="Collegamentoipertestuale"/>
@@ -22357,10 +22844,10 @@
       </w:r>
     </w:p>
     <w:sectPr>
-      <w:headerReference w:type="even" r:id="rId49"/>
-      <w:headerReference w:type="default" r:id="rId50"/>
-      <w:footerReference w:type="even" r:id="rId51"/>
-      <w:footerReference w:type="default" r:id="rId52"/>
+      <w:headerReference w:type="even" r:id="rId51"/>
+      <w:headerReference w:type="default" r:id="rId52"/>
+      <w:footerReference w:type="even" r:id="rId53"/>
+      <w:footerReference w:type="default" r:id="rId54"/>
       <w:pgSz w:w="11906" w:h="16838"/>
       <w:pgMar w:top="1797" w:right="1416" w:bottom="1797" w:left="2552" w:header="624" w:footer="851" w:gutter="0"/>
       <w:cols w:space="708"/>
@@ -23311,22 +23798,7 @@
         <w:footnoteRef/>
       </w:r>
       <w:r>
-        <w:t xml:space="preserve"> C</w:t>
-      </w:r>
-      <w:r>
-        <w:t xml:space="preserve">ioè </w:t>
-      </w:r>
-      <w:r>
-        <w:t xml:space="preserve">le tecniche </w:t>
-      </w:r>
-      <w:r>
-        <w:t xml:space="preserve">aventi </w:t>
-      </w:r>
-      <w:r>
-        <w:t>ID</w:t>
-      </w:r>
-      <w:r>
-        <w:t xml:space="preserve"> nel formato T0000, dove gli 0 sono dei numeri identificativi</w:t>
+        <w:t xml:space="preserve"> Cioè le tecniche aventi ID nel formato T0000, dove gli 0 sono dei numeri identificativi</w:t>
       </w:r>
     </w:p>
   </w:footnote>
@@ -27102,6 +27574,141 @@
     </w:lvl>
   </w:abstractNum>
   <w:abstractNum w:abstractNumId="41" w15:restartNumberingAfterBreak="0">
+    <w:nsid w:val="713974E0"/>
+    <w:multiLevelType w:val="multilevel"/>
+    <w:tmpl w:val="7B8886CC"/>
+    <w:lvl w:ilvl="0">
+      <w:start w:val="1"/>
+      <w:numFmt w:val="bullet"/>
+      <w:lvlText w:val=""/>
+      <w:lvlJc w:val="left"/>
+      <w:pPr>
+        <w:tabs>
+          <w:tab w:val="num" w:pos="720"/>
+        </w:tabs>
+        <w:ind w:left="720" w:hanging="360"/>
+      </w:pPr>
+      <w:rPr>
+        <w:rFonts w:ascii="Symbol" w:hAnsi="Symbol" w:hint="default"/>
+        <w:sz w:val="20"/>
+      </w:rPr>
+    </w:lvl>
+    <w:lvl w:ilvl="1">
+      <w:start w:val="1"/>
+      <w:numFmt w:val="bullet"/>
+      <w:lvlText w:val=""/>
+      <w:lvlJc w:val="left"/>
+      <w:pPr>
+        <w:ind w:left="1440" w:hanging="360"/>
+      </w:pPr>
+      <w:rPr>
+        <w:rFonts w:ascii="Symbol" w:hAnsi="Symbol" w:hint="default"/>
+      </w:rPr>
+    </w:lvl>
+    <w:lvl w:ilvl="2">
+      <w:start w:val="1"/>
+      <w:numFmt w:val="bullet"/>
+      <w:lvlText w:val=""/>
+      <w:lvlJc w:val="left"/>
+      <w:pPr>
+        <w:ind w:left="2160" w:hanging="360"/>
+      </w:pPr>
+      <w:rPr>
+        <w:rFonts w:ascii="Symbol" w:hAnsi="Symbol" w:hint="default"/>
+      </w:rPr>
+    </w:lvl>
+    <w:lvl w:ilvl="3" w:tentative="1">
+      <w:numFmt w:val="bullet"/>
+      <w:lvlText w:val=""/>
+      <w:lvlJc w:val="left"/>
+      <w:pPr>
+        <w:tabs>
+          <w:tab w:val="num" w:pos="2880"/>
+        </w:tabs>
+        <w:ind w:left="2880" w:hanging="360"/>
+      </w:pPr>
+      <w:rPr>
+        <w:rFonts w:ascii="Wingdings" w:hAnsi="Wingdings" w:hint="default"/>
+        <w:sz w:val="20"/>
+      </w:rPr>
+    </w:lvl>
+    <w:lvl w:ilvl="4" w:tentative="1">
+      <w:numFmt w:val="bullet"/>
+      <w:lvlText w:val=""/>
+      <w:lvlJc w:val="left"/>
+      <w:pPr>
+        <w:tabs>
+          <w:tab w:val="num" w:pos="3600"/>
+        </w:tabs>
+        <w:ind w:left="3600" w:hanging="360"/>
+      </w:pPr>
+      <w:rPr>
+        <w:rFonts w:ascii="Wingdings" w:hAnsi="Wingdings" w:hint="default"/>
+        <w:sz w:val="20"/>
+      </w:rPr>
+    </w:lvl>
+    <w:lvl w:ilvl="5" w:tentative="1">
+      <w:numFmt w:val="bullet"/>
+      <w:lvlText w:val=""/>
+      <w:lvlJc w:val="left"/>
+      <w:pPr>
+        <w:tabs>
+          <w:tab w:val="num" w:pos="4320"/>
+        </w:tabs>
+        <w:ind w:left="4320" w:hanging="360"/>
+      </w:pPr>
+      <w:rPr>
+        <w:rFonts w:ascii="Wingdings" w:hAnsi="Wingdings" w:hint="default"/>
+        <w:sz w:val="20"/>
+      </w:rPr>
+    </w:lvl>
+    <w:lvl w:ilvl="6" w:tentative="1">
+      <w:numFmt w:val="bullet"/>
+      <w:lvlText w:val=""/>
+      <w:lvlJc w:val="left"/>
+      <w:pPr>
+        <w:tabs>
+          <w:tab w:val="num" w:pos="5040"/>
+        </w:tabs>
+        <w:ind w:left="5040" w:hanging="360"/>
+      </w:pPr>
+      <w:rPr>
+        <w:rFonts w:ascii="Wingdings" w:hAnsi="Wingdings" w:hint="default"/>
+        <w:sz w:val="20"/>
+      </w:rPr>
+    </w:lvl>
+    <w:lvl w:ilvl="7" w:tentative="1">
+      <w:numFmt w:val="bullet"/>
+      <w:lvlText w:val=""/>
+      <w:lvlJc w:val="left"/>
+      <w:pPr>
+        <w:tabs>
+          <w:tab w:val="num" w:pos="5760"/>
+        </w:tabs>
+        <w:ind w:left="5760" w:hanging="360"/>
+      </w:pPr>
+      <w:rPr>
+        <w:rFonts w:ascii="Wingdings" w:hAnsi="Wingdings" w:hint="default"/>
+        <w:sz w:val="20"/>
+      </w:rPr>
+    </w:lvl>
+    <w:lvl w:ilvl="8" w:tentative="1">
+      <w:numFmt w:val="bullet"/>
+      <w:lvlText w:val=""/>
+      <w:lvlJc w:val="left"/>
+      <w:pPr>
+        <w:tabs>
+          <w:tab w:val="num" w:pos="6480"/>
+        </w:tabs>
+        <w:ind w:left="6480" w:hanging="360"/>
+      </w:pPr>
+      <w:rPr>
+        <w:rFonts w:ascii="Wingdings" w:hAnsi="Wingdings" w:hint="default"/>
+        <w:sz w:val="20"/>
+      </w:rPr>
+    </w:lvl>
+  </w:abstractNum>
+  <w:abstractNum w:abstractNumId="42" w15:restartNumberingAfterBreak="0">
     <w:nsid w:val="71562E74"/>
     <w:multiLevelType w:val="hybridMultilevel"/>
     <w:tmpl w:val="8A92AB70"/>
@@ -27214,7 +27821,7 @@
       </w:rPr>
     </w:lvl>
   </w:abstractNum>
-  <w:abstractNum w:abstractNumId="42" w15:restartNumberingAfterBreak="0">
+  <w:abstractNum w:abstractNumId="43" w15:restartNumberingAfterBreak="0">
     <w:nsid w:val="726010EB"/>
     <w:multiLevelType w:val="hybridMultilevel"/>
     <w:tmpl w:val="67628ACE"/>
@@ -27327,7 +27934,7 @@
       </w:rPr>
     </w:lvl>
   </w:abstractNum>
-  <w:abstractNum w:abstractNumId="43" w15:restartNumberingAfterBreak="0">
+  <w:abstractNum w:abstractNumId="44" w15:restartNumberingAfterBreak="0">
     <w:nsid w:val="767E092D"/>
     <w:multiLevelType w:val="hybridMultilevel"/>
     <w:tmpl w:val="67AE09B8"/>
@@ -27440,7 +28047,7 @@
       </w:rPr>
     </w:lvl>
   </w:abstractNum>
-  <w:abstractNum w:abstractNumId="44" w15:restartNumberingAfterBreak="0">
+  <w:abstractNum w:abstractNumId="45" w15:restartNumberingAfterBreak="0">
     <w:nsid w:val="7E9E4557"/>
     <w:multiLevelType w:val="hybridMultilevel"/>
     <w:tmpl w:val="B5E225DA"/>
@@ -27605,7 +28212,7 @@
     <w:abstractNumId w:val="26"/>
   </w:num>
   <w:num w:numId="18" w16cid:durableId="1037657317">
-    <w:abstractNumId w:val="41"/>
+    <w:abstractNumId w:val="42"/>
   </w:num>
   <w:num w:numId="19" w16cid:durableId="1884633395">
     <w:abstractNumId w:val="19"/>
@@ -27638,7 +28245,7 @@
     <w:abstractNumId w:val="39"/>
   </w:num>
   <w:num w:numId="29" w16cid:durableId="276832280">
-    <w:abstractNumId w:val="42"/>
+    <w:abstractNumId w:val="43"/>
   </w:num>
   <w:num w:numId="30" w16cid:durableId="504787929">
     <w:abstractNumId w:val="21"/>
@@ -27653,7 +28260,7 @@
     <w:abstractNumId w:val="36"/>
   </w:num>
   <w:num w:numId="34" w16cid:durableId="2146852933">
-    <w:abstractNumId w:val="43"/>
+    <w:abstractNumId w:val="44"/>
   </w:num>
   <w:num w:numId="35" w16cid:durableId="894852946">
     <w:abstractNumId w:val="14"/>
@@ -27680,13 +28287,16 @@
     <w:abstractNumId w:val="29"/>
   </w:num>
   <w:num w:numId="43" w16cid:durableId="1045326591">
-    <w:abstractNumId w:val="44"/>
+    <w:abstractNumId w:val="45"/>
   </w:num>
   <w:num w:numId="44" w16cid:durableId="1449856060">
     <w:abstractNumId w:val="18"/>
   </w:num>
   <w:num w:numId="45" w16cid:durableId="1064570821">
     <w:abstractNumId w:val="25"/>
+  </w:num>
+  <w:num w:numId="46" w16cid:durableId="1324620918">
+    <w:abstractNumId w:val="41"/>
   </w:num>
   <w:numIdMacAtCleanup w:val="20"/>
 </w:numbering>
@@ -28009,7 +28619,7 @@
   <w:style w:type="paragraph" w:default="1" w:styleId="Normale">
     <w:name w:val="Normal"/>
     <w:qFormat/>
-    <w:rsid w:val="00EC0718"/>
+    <w:rsid w:val="00681606"/>
     <w:pPr>
       <w:spacing w:before="120" w:after="120" w:line="360" w:lineRule="auto"/>
       <w:jc w:val="both"/>
@@ -28242,7 +28852,6 @@
   <w:style w:type="character" w:default="1" w:styleId="Carpredefinitoparagrafo">
     <w:name w:val="Default Paragraph Font"/>
     <w:uiPriority w:val="1"/>
-    <w:semiHidden/>
     <w:unhideWhenUsed/>
   </w:style>
   <w:style w:type="table" w:default="1" w:styleId="Tabellanormale">

</xml_diff>